<commit_message>
Updates for Sprint 3 - Week 1
</commit_message>
<xml_diff>
--- a/Documentation/SprintMeetings/Sprint-WeeklyDiscussions.docx
+++ b/Documentation/SprintMeetings/Sprint-WeeklyDiscussions.docx
@@ -1821,18 +1821,135 @@
               <w:jc w:val="center"/>
               <w:cnfStyle w:val="000000000000" w:firstRow="0" w:lastRow="0" w:firstColumn="0" w:lastColumn="0" w:oddVBand="0" w:evenVBand="0" w:oddHBand="0" w:evenHBand="0" w:firstRowFirstColumn="0" w:firstRowLastColumn="0" w:lastRowFirstColumn="0" w:lastRowLastColumn="0"/>
             </w:pPr>
+          </w:p>
+        </w:tc>
+        <w:tc>
+          <w:tcPr>
+            <w:tcW w:w="1008" w:type="dxa"/>
+          </w:tcPr>
+          <w:p>
+            <w:pPr>
+              <w:jc w:val="center"/>
+              <w:cnfStyle w:val="000000000000" w:firstRow="0" w:lastRow="0" w:firstColumn="0" w:lastColumn="0" w:oddVBand="0" w:evenVBand="0" w:oddHBand="0" w:evenHBand="0" w:firstRowFirstColumn="0" w:firstRowLastColumn="0" w:lastRowFirstColumn="0" w:lastRowLastColumn="0"/>
+            </w:pPr>
+          </w:p>
+        </w:tc>
+        <w:tc>
+          <w:tcPr>
+            <w:tcW w:w="959" w:type="dxa"/>
+          </w:tcPr>
+          <w:p>
+            <w:pPr>
+              <w:jc w:val="center"/>
+              <w:cnfStyle w:val="000000000000" w:firstRow="0" w:lastRow="0" w:firstColumn="0" w:lastColumn="0" w:oddVBand="0" w:evenVBand="0" w:oddHBand="0" w:evenHBand="0" w:firstRowFirstColumn="0" w:firstRowLastColumn="0" w:lastRowFirstColumn="0" w:lastRowLastColumn="0"/>
+            </w:pPr>
+          </w:p>
+        </w:tc>
+        <w:tc>
+          <w:tcPr>
+            <w:tcW w:w="959" w:type="dxa"/>
+          </w:tcPr>
+          <w:p>
+            <w:pPr>
+              <w:jc w:val="center"/>
+              <w:cnfStyle w:val="000000000000" w:firstRow="0" w:lastRow="0" w:firstColumn="0" w:lastColumn="0" w:oddVBand="0" w:evenVBand="0" w:oddHBand="0" w:evenHBand="0" w:firstRowFirstColumn="0" w:firstRowLastColumn="0" w:lastRowFirstColumn="0" w:lastRowLastColumn="0"/>
+            </w:pPr>
+          </w:p>
+        </w:tc>
+        <w:tc>
+          <w:tcPr>
+            <w:tcW w:w="1008" w:type="dxa"/>
+          </w:tcPr>
+          <w:p>
+            <w:pPr>
+              <w:jc w:val="center"/>
+              <w:cnfStyle w:val="000000000000" w:firstRow="0" w:lastRow="0" w:firstColumn="0" w:lastColumn="0" w:oddVBand="0" w:evenVBand="0" w:oddHBand="0" w:evenHBand="0" w:firstRowFirstColumn="0" w:firstRowLastColumn="0" w:lastRowFirstColumn="0" w:lastRowLastColumn="0"/>
+            </w:pPr>
+          </w:p>
+        </w:tc>
+        <w:tc>
+          <w:tcPr>
+            <w:tcW w:w="1008" w:type="dxa"/>
+          </w:tcPr>
+          <w:p>
+            <w:pPr>
+              <w:jc w:val="center"/>
+              <w:cnfStyle w:val="000000000000" w:firstRow="0" w:lastRow="0" w:firstColumn="0" w:lastColumn="0" w:oddVBand="0" w:evenVBand="0" w:oddHBand="0" w:evenHBand="0" w:firstRowFirstColumn="0" w:firstRowLastColumn="0" w:lastRowFirstColumn="0" w:lastRowLastColumn="0"/>
+            </w:pPr>
+          </w:p>
+        </w:tc>
+        <w:tc>
+          <w:tcPr>
+            <w:tcW w:w="914" w:type="dxa"/>
+          </w:tcPr>
+          <w:p>
+            <w:pPr>
+              <w:jc w:val="center"/>
+              <w:cnfStyle w:val="000000000000" w:firstRow="0" w:lastRow="0" w:firstColumn="0" w:lastColumn="0" w:oddVBand="0" w:evenVBand="0" w:oddHBand="0" w:evenHBand="0" w:firstRowFirstColumn="0" w:firstRowLastColumn="0" w:lastRowFirstColumn="0" w:lastRowLastColumn="0"/>
+            </w:pPr>
+          </w:p>
+        </w:tc>
+        <w:tc>
+          <w:tcPr>
+            <w:tcW w:w="890" w:type="dxa"/>
+          </w:tcPr>
+          <w:p>
+            <w:pPr>
+              <w:jc w:val="center"/>
+              <w:cnfStyle w:val="000000000000" w:firstRow="0" w:lastRow="0" w:firstColumn="0" w:lastColumn="0" w:oddVBand="0" w:evenVBand="0" w:oddHBand="0" w:evenHBand="0" w:firstRowFirstColumn="0" w:firstRowLastColumn="0" w:lastRowFirstColumn="0" w:lastRowLastColumn="0"/>
+            </w:pPr>
+          </w:p>
+        </w:tc>
+      </w:tr>
+      <w:tr>
+        <w:tc>
+          <w:tcPr>
+            <w:cnfStyle w:val="001000000000" w:firstRow="0" w:lastRow="0" w:firstColumn="1" w:lastColumn="0" w:oddVBand="0" w:evenVBand="0" w:oddHBand="0" w:evenHBand="0" w:firstRowFirstColumn="0" w:firstRowLastColumn="0" w:lastRowFirstColumn="0" w:lastRowLastColumn="0"/>
+            <w:tcW w:w="1007" w:type="dxa"/>
+          </w:tcPr>
+          <w:p>
+            <w:pPr>
+              <w:jc w:val="center"/>
+            </w:pPr>
+          </w:p>
+        </w:tc>
+        <w:tc>
+          <w:tcPr>
+            <w:tcW w:w="1009" w:type="dxa"/>
+          </w:tcPr>
+          <w:p>
+            <w:pPr>
+              <w:jc w:val="center"/>
+              <w:cnfStyle w:val="000000000000" w:firstRow="0" w:lastRow="0" w:firstColumn="0" w:lastColumn="0" w:oddVBand="0" w:evenVBand="0" w:oddHBand="0" w:evenHBand="0" w:firstRowFirstColumn="0" w:firstRowLastColumn="0" w:lastRowFirstColumn="0" w:lastRowLastColumn="0"/>
+            </w:pPr>
+          </w:p>
+        </w:tc>
+        <w:tc>
+          <w:tcPr>
+            <w:tcW w:w="4188" w:type="dxa"/>
+            <w:gridSpan w:val="3"/>
+            <w:shd w:val="clear" w:color="auto" w:fill="FFD966" w:themeFill="accent4" w:themeFillTint="99"/>
+          </w:tcPr>
+          <w:p>
+            <w:pPr>
+              <w:jc w:val="center"/>
+              <w:cnfStyle w:val="000000000000" w:firstRow="0" w:lastRow="0" w:firstColumn="0" w:lastColumn="0" w:oddVBand="0" w:evenVBand="0" w:oddHBand="0" w:evenHBand="0" w:firstRowFirstColumn="0" w:firstRowLastColumn="0" w:lastRowFirstColumn="0" w:lastRowLastColumn="0"/>
+              <w:rPr>
+                <w:b/>
+              </w:rPr>
+            </w:pPr>
             <w:r>
               <w:rPr>
                 <w:noProof/>
               </w:rPr>
               <w:drawing>
-                <wp:anchor distT="0" distB="0" distL="114300" distR="114300" simplePos="0" relativeHeight="251658240" behindDoc="0" locked="0" layoutInCell="1" allowOverlap="1" wp14:anchorId="041F0B4B" wp14:editId="43DEAD94">
+                <wp:anchor distT="0" distB="0" distL="114300" distR="114300" simplePos="0" relativeHeight="251658240" behindDoc="0" locked="0" layoutInCell="1" allowOverlap="1" wp14:anchorId="041F0B4B" wp14:editId="373CE7CD">
                   <wp:simplePos x="0" y="0"/>
                   <wp:positionH relativeFrom="column">
-                    <wp:posOffset>-192405</wp:posOffset>
+                    <wp:posOffset>2462530</wp:posOffset>
                   </wp:positionH>
                   <wp:positionV relativeFrom="paragraph">
-                    <wp:posOffset>3810</wp:posOffset>
+                    <wp:posOffset>-52705</wp:posOffset>
                   </wp:positionV>
                   <wp:extent cx="249555" cy="237490"/>
                   <wp:effectExtent l="0" t="0" r="0" b="0"/>
@@ -1882,123 +1999,6 @@
                 </wp:anchor>
               </w:drawing>
             </w:r>
-          </w:p>
-        </w:tc>
-        <w:tc>
-          <w:tcPr>
-            <w:tcW w:w="1008" w:type="dxa"/>
-          </w:tcPr>
-          <w:p>
-            <w:pPr>
-              <w:jc w:val="center"/>
-              <w:cnfStyle w:val="000000000000" w:firstRow="0" w:lastRow="0" w:firstColumn="0" w:lastColumn="0" w:oddVBand="0" w:evenVBand="0" w:oddHBand="0" w:evenHBand="0" w:firstRowFirstColumn="0" w:firstRowLastColumn="0" w:lastRowFirstColumn="0" w:lastRowLastColumn="0"/>
-            </w:pPr>
-          </w:p>
-        </w:tc>
-        <w:tc>
-          <w:tcPr>
-            <w:tcW w:w="959" w:type="dxa"/>
-          </w:tcPr>
-          <w:p>
-            <w:pPr>
-              <w:jc w:val="center"/>
-              <w:cnfStyle w:val="000000000000" w:firstRow="0" w:lastRow="0" w:firstColumn="0" w:lastColumn="0" w:oddVBand="0" w:evenVBand="0" w:oddHBand="0" w:evenHBand="0" w:firstRowFirstColumn="0" w:firstRowLastColumn="0" w:lastRowFirstColumn="0" w:lastRowLastColumn="0"/>
-            </w:pPr>
-          </w:p>
-        </w:tc>
-        <w:tc>
-          <w:tcPr>
-            <w:tcW w:w="959" w:type="dxa"/>
-          </w:tcPr>
-          <w:p>
-            <w:pPr>
-              <w:jc w:val="center"/>
-              <w:cnfStyle w:val="000000000000" w:firstRow="0" w:lastRow="0" w:firstColumn="0" w:lastColumn="0" w:oddVBand="0" w:evenVBand="0" w:oddHBand="0" w:evenHBand="0" w:firstRowFirstColumn="0" w:firstRowLastColumn="0" w:lastRowFirstColumn="0" w:lastRowLastColumn="0"/>
-            </w:pPr>
-          </w:p>
-        </w:tc>
-        <w:tc>
-          <w:tcPr>
-            <w:tcW w:w="1008" w:type="dxa"/>
-          </w:tcPr>
-          <w:p>
-            <w:pPr>
-              <w:jc w:val="center"/>
-              <w:cnfStyle w:val="000000000000" w:firstRow="0" w:lastRow="0" w:firstColumn="0" w:lastColumn="0" w:oddVBand="0" w:evenVBand="0" w:oddHBand="0" w:evenHBand="0" w:firstRowFirstColumn="0" w:firstRowLastColumn="0" w:lastRowFirstColumn="0" w:lastRowLastColumn="0"/>
-            </w:pPr>
-          </w:p>
-        </w:tc>
-        <w:tc>
-          <w:tcPr>
-            <w:tcW w:w="1008" w:type="dxa"/>
-          </w:tcPr>
-          <w:p>
-            <w:pPr>
-              <w:jc w:val="center"/>
-              <w:cnfStyle w:val="000000000000" w:firstRow="0" w:lastRow="0" w:firstColumn="0" w:lastColumn="0" w:oddVBand="0" w:evenVBand="0" w:oddHBand="0" w:evenHBand="0" w:firstRowFirstColumn="0" w:firstRowLastColumn="0" w:lastRowFirstColumn="0" w:lastRowLastColumn="0"/>
-            </w:pPr>
-          </w:p>
-        </w:tc>
-        <w:tc>
-          <w:tcPr>
-            <w:tcW w:w="914" w:type="dxa"/>
-          </w:tcPr>
-          <w:p>
-            <w:pPr>
-              <w:jc w:val="center"/>
-              <w:cnfStyle w:val="000000000000" w:firstRow="0" w:lastRow="0" w:firstColumn="0" w:lastColumn="0" w:oddVBand="0" w:evenVBand="0" w:oddHBand="0" w:evenHBand="0" w:firstRowFirstColumn="0" w:firstRowLastColumn="0" w:lastRowFirstColumn="0" w:lastRowLastColumn="0"/>
-            </w:pPr>
-          </w:p>
-        </w:tc>
-        <w:tc>
-          <w:tcPr>
-            <w:tcW w:w="890" w:type="dxa"/>
-          </w:tcPr>
-          <w:p>
-            <w:pPr>
-              <w:jc w:val="center"/>
-              <w:cnfStyle w:val="000000000000" w:firstRow="0" w:lastRow="0" w:firstColumn="0" w:lastColumn="0" w:oddVBand="0" w:evenVBand="0" w:oddHBand="0" w:evenHBand="0" w:firstRowFirstColumn="0" w:firstRowLastColumn="0" w:lastRowFirstColumn="0" w:lastRowLastColumn="0"/>
-            </w:pPr>
-          </w:p>
-        </w:tc>
-      </w:tr>
-      <w:tr>
-        <w:tc>
-          <w:tcPr>
-            <w:cnfStyle w:val="001000000000" w:firstRow="0" w:lastRow="0" w:firstColumn="1" w:lastColumn="0" w:oddVBand="0" w:evenVBand="0" w:oddHBand="0" w:evenHBand="0" w:firstRowFirstColumn="0" w:firstRowLastColumn="0" w:lastRowFirstColumn="0" w:lastRowLastColumn="0"/>
-            <w:tcW w:w="1007" w:type="dxa"/>
-          </w:tcPr>
-          <w:p>
-            <w:pPr>
-              <w:jc w:val="center"/>
-            </w:pPr>
-          </w:p>
-        </w:tc>
-        <w:tc>
-          <w:tcPr>
-            <w:tcW w:w="1009" w:type="dxa"/>
-          </w:tcPr>
-          <w:p>
-            <w:pPr>
-              <w:jc w:val="center"/>
-              <w:cnfStyle w:val="000000000000" w:firstRow="0" w:lastRow="0" w:firstColumn="0" w:lastColumn="0" w:oddVBand="0" w:evenVBand="0" w:oddHBand="0" w:evenHBand="0" w:firstRowFirstColumn="0" w:firstRowLastColumn="0" w:lastRowFirstColumn="0" w:lastRowLastColumn="0"/>
-            </w:pPr>
-          </w:p>
-        </w:tc>
-        <w:tc>
-          <w:tcPr>
-            <w:tcW w:w="4188" w:type="dxa"/>
-            <w:gridSpan w:val="3"/>
-            <w:shd w:val="clear" w:color="auto" w:fill="FFD966" w:themeFill="accent4" w:themeFillTint="99"/>
-          </w:tcPr>
-          <w:p>
-            <w:pPr>
-              <w:jc w:val="center"/>
-              <w:cnfStyle w:val="000000000000" w:firstRow="0" w:lastRow="0" w:firstColumn="0" w:lastColumn="0" w:oddVBand="0" w:evenVBand="0" w:oddHBand="0" w:evenHBand="0" w:firstRowFirstColumn="0" w:firstRowLastColumn="0" w:lastRowFirstColumn="0" w:lastRowLastColumn="0"/>
-              <w:rPr>
-                <w:b/>
-              </w:rPr>
-            </w:pPr>
             <w:r>
               <w:rPr>
                 <w:b/>
@@ -4270,6 +4270,7 @@
           <w:bCs/>
         </w:rPr>
       </w:pPr>
+      <w:bookmarkStart w:id="0" w:name="_GoBack"/>
       <w:r>
         <w:rPr>
           <w:bCs/>
@@ -4322,6 +4323,7 @@
           </wp:inline>
         </w:drawing>
       </w:r>
+      <w:bookmarkEnd w:id="0"/>
     </w:p>
     <w:p>
       <w:pPr>
@@ -4564,15 +4566,7 @@
         <w:rPr>
           <w:bCs/>
         </w:rPr>
-        <w:t xml:space="preserve">Hybrid – </w:t>
-      </w:r>
-      <w:bookmarkStart w:id="0" w:name="_GoBack"/>
-      <w:bookmarkEnd w:id="0"/>
-      <w:r>
-        <w:rPr>
-          <w:bCs/>
-        </w:rPr>
-        <w:t>CNN ELM</w:t>
+        <w:t>Hybrid – CNN ELM</w:t>
       </w:r>
     </w:p>
     <w:p>
@@ -4693,17 +4687,87 @@
     </w:p>
     <w:p>
       <w:pPr>
-        <w:rPr>
-          <w:bCs/>
-        </w:rPr>
-      </w:pPr>
-    </w:p>
-    <w:p>
-      <w:pPr>
-        <w:rPr>
-          <w:bCs/>
-        </w:rPr>
-      </w:pPr>
+        <w:pStyle w:val="ListParagraph"/>
+        <w:numPr>
+          <w:ilvl w:val="0"/>
+          <w:numId w:val="9"/>
+        </w:numPr>
+        <w:rPr>
+          <w:bCs/>
+        </w:rPr>
+      </w:pPr>
+      <w:r>
+        <w:rPr>
+          <w:bCs/>
+        </w:rPr>
+        <w:t>Data has been uploaded to GitLab</w:t>
+      </w:r>
+    </w:p>
+    <w:p>
+      <w:pPr>
+        <w:pStyle w:val="ListParagraph"/>
+        <w:numPr>
+          <w:ilvl w:val="0"/>
+          <w:numId w:val="9"/>
+        </w:numPr>
+        <w:rPr>
+          <w:bCs/>
+        </w:rPr>
+      </w:pPr>
+      <w:r>
+        <w:rPr>
+          <w:bCs/>
+        </w:rPr>
+        <w:t>CNN run with all data took about 13 minutes in GPU node 50</w:t>
+      </w:r>
+      <w:r>
+        <w:rPr>
+          <w:bCs/>
+        </w:rPr>
+        <w:t xml:space="preserve"> (</w:t>
+      </w:r>
+      <w:r>
+        <w:rPr>
+          <w:bCs/>
+        </w:rPr>
+        <w:t>Test loss: 0.8010630374667288</w:t>
+      </w:r>
+      <w:r>
+        <w:rPr>
+          <w:bCs/>
+        </w:rPr>
+        <w:t xml:space="preserve">, </w:t>
+      </w:r>
+      <w:r>
+        <w:rPr>
+          <w:bCs/>
+        </w:rPr>
+        <w:t>Test accuracy: 0.8317659352972548</w:t>
+      </w:r>
+      <w:r>
+        <w:rPr>
+          <w:bCs/>
+        </w:rPr>
+        <w:t>)</w:t>
+      </w:r>
+    </w:p>
+    <w:p>
+      <w:pPr>
+        <w:pStyle w:val="ListParagraph"/>
+        <w:numPr>
+          <w:ilvl w:val="0"/>
+          <w:numId w:val="9"/>
+        </w:numPr>
+        <w:rPr>
+          <w:bCs/>
+        </w:rPr>
+      </w:pPr>
+      <w:r>
+        <w:rPr>
+          <w:bCs/>
+        </w:rPr>
+        <w:t>Update on Learnings</w:t>
+      </w:r>
     </w:p>
     <w:p>
       <w:pPr>
@@ -5056,6 +5120,119 @@
     </w:lvl>
   </w:abstractNum>
   <w:abstractNum w:abstractNumId="2" w15:restartNumberingAfterBreak="0">
+    <w:nsid w:val="215F6CE6"/>
+    <w:multiLevelType w:val="hybridMultilevel"/>
+    <w:tmpl w:val="9F1A2BEA"/>
+    <w:lvl w:ilvl="0" w:tplc="04090001">
+      <w:start w:val="1"/>
+      <w:numFmt w:val="bullet"/>
+      <w:lvlText w:val=""/>
+      <w:lvlJc w:val="left"/>
+      <w:pPr>
+        <w:ind w:left="720" w:hanging="360"/>
+      </w:pPr>
+      <w:rPr>
+        <w:rFonts w:ascii="Symbol" w:hAnsi="Symbol" w:hint="default"/>
+      </w:rPr>
+    </w:lvl>
+    <w:lvl w:ilvl="1" w:tplc="04090003" w:tentative="1">
+      <w:start w:val="1"/>
+      <w:numFmt w:val="bullet"/>
+      <w:lvlText w:val="o"/>
+      <w:lvlJc w:val="left"/>
+      <w:pPr>
+        <w:ind w:left="1440" w:hanging="360"/>
+      </w:pPr>
+      <w:rPr>
+        <w:rFonts w:ascii="Courier New" w:hAnsi="Courier New" w:cs="Courier New" w:hint="default"/>
+      </w:rPr>
+    </w:lvl>
+    <w:lvl w:ilvl="2" w:tplc="04090005" w:tentative="1">
+      <w:start w:val="1"/>
+      <w:numFmt w:val="bullet"/>
+      <w:lvlText w:val=""/>
+      <w:lvlJc w:val="left"/>
+      <w:pPr>
+        <w:ind w:left="2160" w:hanging="360"/>
+      </w:pPr>
+      <w:rPr>
+        <w:rFonts w:ascii="Wingdings" w:hAnsi="Wingdings" w:hint="default"/>
+      </w:rPr>
+    </w:lvl>
+    <w:lvl w:ilvl="3" w:tplc="04090001" w:tentative="1">
+      <w:start w:val="1"/>
+      <w:numFmt w:val="bullet"/>
+      <w:lvlText w:val=""/>
+      <w:lvlJc w:val="left"/>
+      <w:pPr>
+        <w:ind w:left="2880" w:hanging="360"/>
+      </w:pPr>
+      <w:rPr>
+        <w:rFonts w:ascii="Symbol" w:hAnsi="Symbol" w:hint="default"/>
+      </w:rPr>
+    </w:lvl>
+    <w:lvl w:ilvl="4" w:tplc="04090003" w:tentative="1">
+      <w:start w:val="1"/>
+      <w:numFmt w:val="bullet"/>
+      <w:lvlText w:val="o"/>
+      <w:lvlJc w:val="left"/>
+      <w:pPr>
+        <w:ind w:left="3600" w:hanging="360"/>
+      </w:pPr>
+      <w:rPr>
+        <w:rFonts w:ascii="Courier New" w:hAnsi="Courier New" w:cs="Courier New" w:hint="default"/>
+      </w:rPr>
+    </w:lvl>
+    <w:lvl w:ilvl="5" w:tplc="04090005" w:tentative="1">
+      <w:start w:val="1"/>
+      <w:numFmt w:val="bullet"/>
+      <w:lvlText w:val=""/>
+      <w:lvlJc w:val="left"/>
+      <w:pPr>
+        <w:ind w:left="4320" w:hanging="360"/>
+      </w:pPr>
+      <w:rPr>
+        <w:rFonts w:ascii="Wingdings" w:hAnsi="Wingdings" w:hint="default"/>
+      </w:rPr>
+    </w:lvl>
+    <w:lvl w:ilvl="6" w:tplc="04090001" w:tentative="1">
+      <w:start w:val="1"/>
+      <w:numFmt w:val="bullet"/>
+      <w:lvlText w:val=""/>
+      <w:lvlJc w:val="left"/>
+      <w:pPr>
+        <w:ind w:left="5040" w:hanging="360"/>
+      </w:pPr>
+      <w:rPr>
+        <w:rFonts w:ascii="Symbol" w:hAnsi="Symbol" w:hint="default"/>
+      </w:rPr>
+    </w:lvl>
+    <w:lvl w:ilvl="7" w:tplc="04090003" w:tentative="1">
+      <w:start w:val="1"/>
+      <w:numFmt w:val="bullet"/>
+      <w:lvlText w:val="o"/>
+      <w:lvlJc w:val="left"/>
+      <w:pPr>
+        <w:ind w:left="5760" w:hanging="360"/>
+      </w:pPr>
+      <w:rPr>
+        <w:rFonts w:ascii="Courier New" w:hAnsi="Courier New" w:cs="Courier New" w:hint="default"/>
+      </w:rPr>
+    </w:lvl>
+    <w:lvl w:ilvl="8" w:tplc="04090005" w:tentative="1">
+      <w:start w:val="1"/>
+      <w:numFmt w:val="bullet"/>
+      <w:lvlText w:val=""/>
+      <w:lvlJc w:val="left"/>
+      <w:pPr>
+        <w:ind w:left="6480" w:hanging="360"/>
+      </w:pPr>
+      <w:rPr>
+        <w:rFonts w:ascii="Wingdings" w:hAnsi="Wingdings" w:hint="default"/>
+      </w:rPr>
+    </w:lvl>
+  </w:abstractNum>
+  <w:abstractNum w:abstractNumId="3" w15:restartNumberingAfterBreak="0">
     <w:nsid w:val="22DE5954"/>
     <w:multiLevelType w:val="hybridMultilevel"/>
     <w:tmpl w:val="B28084BC"/>
@@ -5144,7 +5321,7 @@
       </w:pPr>
     </w:lvl>
   </w:abstractNum>
-  <w:abstractNum w:abstractNumId="3" w15:restartNumberingAfterBreak="0">
+  <w:abstractNum w:abstractNumId="4" w15:restartNumberingAfterBreak="0">
     <w:nsid w:val="40D44AF1"/>
     <w:multiLevelType w:val="hybridMultilevel"/>
     <w:tmpl w:val="70388E62"/>
@@ -5257,7 +5434,7 @@
       </w:rPr>
     </w:lvl>
   </w:abstractNum>
-  <w:abstractNum w:abstractNumId="4" w15:restartNumberingAfterBreak="0">
+  <w:abstractNum w:abstractNumId="5" w15:restartNumberingAfterBreak="0">
     <w:nsid w:val="44123B2E"/>
     <w:multiLevelType w:val="hybridMultilevel"/>
     <w:tmpl w:val="8A4ADD0A"/>
@@ -5370,7 +5547,7 @@
       </w:rPr>
     </w:lvl>
   </w:abstractNum>
-  <w:abstractNum w:abstractNumId="5" w15:restartNumberingAfterBreak="0">
+  <w:abstractNum w:abstractNumId="6" w15:restartNumberingAfterBreak="0">
     <w:nsid w:val="48360438"/>
     <w:multiLevelType w:val="hybridMultilevel"/>
     <w:tmpl w:val="22104208"/>
@@ -5483,7 +5660,7 @@
       </w:rPr>
     </w:lvl>
   </w:abstractNum>
-  <w:abstractNum w:abstractNumId="6" w15:restartNumberingAfterBreak="0">
+  <w:abstractNum w:abstractNumId="7" w15:restartNumberingAfterBreak="0">
     <w:nsid w:val="4B13545F"/>
     <w:multiLevelType w:val="hybridMultilevel"/>
     <w:tmpl w:val="FA2AD57A"/>
@@ -5596,7 +5773,7 @@
       </w:rPr>
     </w:lvl>
   </w:abstractNum>
-  <w:abstractNum w:abstractNumId="7" w15:restartNumberingAfterBreak="0">
+  <w:abstractNum w:abstractNumId="8" w15:restartNumberingAfterBreak="0">
     <w:nsid w:val="5F075467"/>
     <w:multiLevelType w:val="hybridMultilevel"/>
     <w:tmpl w:val="8C96D09E"/>
@@ -5710,28 +5887,31 @@
     </w:lvl>
   </w:abstractNum>
   <w:num w:numId="1">
-    <w:abstractNumId w:val="6"/>
+    <w:abstractNumId w:val="7"/>
   </w:num>
   <w:num w:numId="2">
-    <w:abstractNumId w:val="4"/>
+    <w:abstractNumId w:val="5"/>
   </w:num>
   <w:num w:numId="3">
     <w:abstractNumId w:val="1"/>
   </w:num>
   <w:num w:numId="4">
+    <w:abstractNumId w:val="4"/>
+  </w:num>
+  <w:num w:numId="5">
     <w:abstractNumId w:val="3"/>
   </w:num>
-  <w:num w:numId="5">
-    <w:abstractNumId w:val="2"/>
-  </w:num>
   <w:num w:numId="6">
-    <w:abstractNumId w:val="7"/>
+    <w:abstractNumId w:val="8"/>
   </w:num>
   <w:num w:numId="7">
     <w:abstractNumId w:val="0"/>
   </w:num>
   <w:num w:numId="8">
-    <w:abstractNumId w:val="5"/>
+    <w:abstractNumId w:val="6"/>
+  </w:num>
+  <w:num w:numId="9">
+    <w:abstractNumId w:val="2"/>
   </w:num>
 </w:numbering>
 </file>

</xml_diff>

<commit_message>
Updated Agile for Sprint 3 - Week 2
</commit_message>
<xml_diff>
--- a/Documentation/SprintMeetings/Sprint-WeeklyDiscussions.docx
+++ b/Documentation/SprintMeetings/Sprint-WeeklyDiscussions.docx
@@ -35,11 +35,9 @@
           <w:numId w:val="2"/>
         </w:numPr>
       </w:pPr>
-      <w:proofErr w:type="spellStart"/>
       <w:r>
         <w:t>YouTrack</w:t>
       </w:r>
-      <w:proofErr w:type="spellEnd"/>
     </w:p>
     <w:p>
       <w:pPr>
@@ -77,15 +75,7 @@
         </w:numPr>
       </w:pPr>
       <w:r>
-        <w:t xml:space="preserve"> Finish </w:t>
-      </w:r>
-      <w:proofErr w:type="gramStart"/>
-      <w:r>
-        <w:t>all of</w:t>
-      </w:r>
-      <w:proofErr w:type="gramEnd"/>
-      <w:r>
-        <w:t xml:space="preserve"> your Sprint 1 items and move items off to Resolve state (Due 6pm Sunday</w:t>
+        <w:t xml:space="preserve"> Finish all of your Sprint 1 items and move items off to Resolve state (Due 6pm Sunday</w:t>
       </w:r>
       <w:r>
         <w:t xml:space="preserve"> 6/2</w:t>
@@ -810,13 +800,8 @@
       <w:r>
         <w:t xml:space="preserve"> R-CNN </w:t>
       </w:r>
-      <w:proofErr w:type="spellStart"/>
-      <w:r>
-        <w:t>algo</w:t>
-      </w:r>
-      <w:proofErr w:type="spellEnd"/>
-      <w:r>
-        <w:t>.</w:t>
+      <w:r>
+        <w:t>algo.</w:t>
       </w:r>
     </w:p>
     <w:p>
@@ -940,15 +925,7 @@
         <w:ind w:left="1080"/>
       </w:pPr>
       <w:r>
-        <w:t xml:space="preserve">Will mimic </w:t>
-      </w:r>
-      <w:proofErr w:type="spellStart"/>
-      <w:r>
-        <w:t>YouTrack</w:t>
-      </w:r>
-      <w:proofErr w:type="spellEnd"/>
-      <w:r>
-        <w:t xml:space="preserve"> board to above</w:t>
+        <w:t>Will mimic YouTrack board to above</w:t>
       </w:r>
     </w:p>
     <w:p>
@@ -1014,21 +991,7 @@
         <w:rPr>
           <w:strike/>
         </w:rPr>
-        <w:t xml:space="preserve"> (</w:t>
-      </w:r>
-      <w:proofErr w:type="spellStart"/>
-      <w:r>
-        <w:rPr>
-          <w:strike/>
-        </w:rPr>
-        <w:t>Yinchen</w:t>
-      </w:r>
-      <w:proofErr w:type="spellEnd"/>
-      <w:r>
-        <w:rPr>
-          <w:strike/>
-        </w:rPr>
-        <w:t xml:space="preserve"> to maintain OneDrive copy….will maintain Sprint presentation copies)</w:t>
+        <w:t xml:space="preserve"> (Yinchen to maintain OneDrive copy….will maintain Sprint presentation copies)</w:t>
       </w:r>
     </w:p>
     <w:p>
@@ -1040,13 +1003,8 @@
         </w:numPr>
         <w:ind w:left="1080"/>
       </w:pPr>
-      <w:proofErr w:type="spellStart"/>
-      <w:r>
-        <w:t>Github</w:t>
-      </w:r>
-      <w:proofErr w:type="spellEnd"/>
-      <w:r>
-        <w:t xml:space="preserve"> repo for all shared material</w:t>
+      <w:r>
+        <w:t>Github repo for all shared material</w:t>
       </w:r>
     </w:p>
     <w:p>
@@ -1136,15 +1094,7 @@
         <w:ind w:left="1080"/>
       </w:pPr>
       <w:r>
-        <w:t xml:space="preserve">Create </w:t>
-      </w:r>
-      <w:proofErr w:type="spellStart"/>
-      <w:r>
-        <w:t>Github</w:t>
-      </w:r>
-      <w:proofErr w:type="spellEnd"/>
-      <w:r>
-        <w:t xml:space="preserve"> project </w:t>
+        <w:t xml:space="preserve">Create Github project </w:t>
       </w:r>
       <w:r>
         <w:t>(</w:t>
@@ -1206,11 +1156,9 @@
         </w:numPr>
         <w:ind w:left="2520"/>
       </w:pPr>
-      <w:proofErr w:type="spellStart"/>
       <w:r>
         <w:t>Jupyter</w:t>
       </w:r>
-      <w:proofErr w:type="spellEnd"/>
       <w:r>
         <w:t xml:space="preserve"> notebook</w:t>
       </w:r>
@@ -1240,11 +1188,9 @@
         </w:numPr>
         <w:ind w:left="2520"/>
       </w:pPr>
-      <w:proofErr w:type="spellStart"/>
       <w:r>
         <w:t>Keras</w:t>
       </w:r>
-      <w:proofErr w:type="spellEnd"/>
     </w:p>
     <w:p>
       <w:pPr>
@@ -1255,11 +1201,9 @@
         </w:numPr>
         <w:ind w:left="2520"/>
       </w:pPr>
-      <w:proofErr w:type="spellStart"/>
       <w:r>
         <w:t>Tensorflow</w:t>
       </w:r>
-      <w:proofErr w:type="spellEnd"/>
     </w:p>
     <w:p>
       <w:pPr>
@@ -1270,11 +1214,9 @@
         </w:numPr>
         <w:ind w:left="2520"/>
       </w:pPr>
-      <w:proofErr w:type="spellStart"/>
       <w:r>
         <w:t>PyTorch</w:t>
       </w:r>
-      <w:proofErr w:type="spellEnd"/>
     </w:p>
     <w:p>
       <w:pPr>
@@ -1380,15 +1322,7 @@
         <w:t xml:space="preserve">Explore </w:t>
       </w:r>
       <w:r>
-        <w:t xml:space="preserve">SSD </w:t>
-      </w:r>
-      <w:proofErr w:type="spellStart"/>
-      <w:r>
-        <w:t>MobileNet</w:t>
-      </w:r>
-      <w:proofErr w:type="spellEnd"/>
-      <w:r>
-        <w:t xml:space="preserve"> for a live demo.</w:t>
+        <w:t>SSD MobileNet for a live demo.</w:t>
       </w:r>
     </w:p>
     <w:p>
@@ -3906,16 +3840,8 @@
         <w:rPr>
           <w:bCs/>
         </w:rPr>
-        <w:t xml:space="preserve">Install </w:t>
-      </w:r>
-      <w:proofErr w:type="spellStart"/>
-      <w:r>
-        <w:rPr>
-          <w:bCs/>
-        </w:rPr>
-        <w:t>keras</w:t>
-      </w:r>
-      <w:proofErr w:type="spellEnd"/>
+        <w:t>Install keras</w:t>
+      </w:r>
     </w:p>
     <w:p>
       <w:pPr>
@@ -3932,21 +3858,7 @@
         <w:rPr>
           <w:bCs/>
         </w:rPr>
-        <w:t xml:space="preserve">Install </w:t>
-      </w:r>
-      <w:proofErr w:type="spellStart"/>
-      <w:r>
-        <w:rPr>
-          <w:bCs/>
-        </w:rPr>
-        <w:t>PyTorch</w:t>
-      </w:r>
-      <w:proofErr w:type="spellEnd"/>
-      <w:r>
-        <w:rPr>
-          <w:bCs/>
-        </w:rPr>
-        <w:t xml:space="preserve"> (different environment)</w:t>
+        <w:t>Install PyTorch (different environment)</w:t>
       </w:r>
     </w:p>
     <w:p>
@@ -3972,21 +3884,7 @@
         <w:rPr>
           <w:bCs/>
         </w:rPr>
-        <w:t xml:space="preserve">Explore </w:t>
-      </w:r>
-      <w:proofErr w:type="spellStart"/>
-      <w:r>
-        <w:rPr>
-          <w:bCs/>
-        </w:rPr>
-        <w:t>TensorBoard</w:t>
-      </w:r>
-      <w:proofErr w:type="spellEnd"/>
-      <w:r>
-        <w:rPr>
-          <w:bCs/>
-        </w:rPr>
-        <w:t xml:space="preserve"> (</w:t>
+        <w:t>Explore TensorBoard (</w:t>
       </w:r>
       <w:hyperlink r:id="rId11" w:history="1">
         <w:r>
@@ -4119,19 +4017,11 @@
           <w:bCs/>
         </w:rPr>
       </w:pPr>
-      <w:proofErr w:type="spellStart"/>
-      <w:r>
-        <w:rPr>
-          <w:bCs/>
-        </w:rPr>
-        <w:t>YouTrack</w:t>
-      </w:r>
-      <w:proofErr w:type="spellEnd"/>
-      <w:r>
-        <w:rPr>
-          <w:bCs/>
-        </w:rPr>
-        <w:t xml:space="preserve"> screenshots</w:t>
+      <w:r>
+        <w:rPr>
+          <w:bCs/>
+        </w:rPr>
+        <w:t>YouTrack screenshots</w:t>
       </w:r>
     </w:p>
     <w:p>
@@ -4424,21 +4314,7 @@
         <w:rPr>
           <w:bCs/>
         </w:rPr>
-        <w:t xml:space="preserve">Create high level stories in </w:t>
-      </w:r>
-      <w:proofErr w:type="spellStart"/>
-      <w:r>
-        <w:rPr>
-          <w:bCs/>
-        </w:rPr>
-        <w:t>YouTrack</w:t>
-      </w:r>
-      <w:proofErr w:type="spellEnd"/>
-      <w:r>
-        <w:rPr>
-          <w:bCs/>
-        </w:rPr>
-        <w:t xml:space="preserve"> – Manju</w:t>
+        <w:t>Create high level stories in YouTrack – Manju</w:t>
       </w:r>
     </w:p>
     <w:p>
@@ -4836,7 +4712,6 @@
                 <w:szCs w:val="24"/>
               </w:rPr>
             </w:pPr>
-            <w:bookmarkStart w:id="0" w:name="_GoBack"/>
             <w:r>
               <w:rPr>
                 <w:rFonts w:ascii="inherit" w:eastAsia="Times New Roman" w:hAnsi="inherit" w:cs="Calibri"/>
@@ -5146,6 +5021,10 @@
         </w:tc>
       </w:tr>
       <w:tr>
+        <w:trPr>
+          <w:gridAfter w:val="2"/>
+          <w:wAfter w:w="6467" w:type="dxa"/>
+        </w:trPr>
         <w:tc>
           <w:tcPr>
             <w:tcW w:w="1852" w:type="dxa"/>
@@ -5276,112 +5155,423 @@
             </w:r>
           </w:p>
         </w:tc>
-        <w:tc>
-          <w:tcPr>
-            <w:tcW w:w="3250" w:type="dxa"/>
-            <w:tcBorders>
-              <w:top w:val="single" w:sz="6" w:space="0" w:color="C6C6C6"/>
-              <w:left w:val="single" w:sz="6" w:space="0" w:color="C6C6C6"/>
-              <w:bottom w:val="single" w:sz="6" w:space="0" w:color="C6C6C6"/>
-              <w:right w:val="single" w:sz="6" w:space="0" w:color="C6C6C6"/>
-            </w:tcBorders>
-            <w:shd w:val="clear" w:color="auto" w:fill="FFFFFF"/>
-          </w:tcPr>
-          <w:p>
-            <w:pPr>
-              <w:spacing w:after="0" w:line="240" w:lineRule="auto"/>
-              <w:textAlignment w:val="baseline"/>
-              <w:rPr>
-                <w:rFonts w:ascii="Calibri" w:eastAsia="Times New Roman" w:hAnsi="Calibri" w:cs="Calibri"/>
-                <w:color w:val="000000"/>
-                <w:sz w:val="24"/>
-                <w:szCs w:val="24"/>
-              </w:rPr>
-            </w:pPr>
-            <w:r>
-              <w:rPr>
-                <w:rFonts w:ascii="Calibri" w:eastAsia="Times New Roman" w:hAnsi="Calibri" w:cs="Calibri"/>
-                <w:color w:val="000000"/>
-                <w:sz w:val="24"/>
-                <w:szCs w:val="24"/>
-              </w:rPr>
-              <w:t xml:space="preserve">RCNN- </w:t>
-            </w:r>
-            <w:r>
-              <w:rPr>
-                <w:rFonts w:ascii="Calibri" w:eastAsia="Times New Roman" w:hAnsi="Calibri" w:cs="Calibri"/>
-                <w:color w:val="000000"/>
-                <w:sz w:val="24"/>
-                <w:szCs w:val="24"/>
-                <w:highlight w:val="yellow"/>
-              </w:rPr>
-              <w:t>Ravi</w:t>
-            </w:r>
-          </w:p>
-        </w:tc>
-        <w:tc>
-          <w:tcPr>
-            <w:tcW w:w="3217" w:type="dxa"/>
-            <w:tcBorders>
-              <w:top w:val="single" w:sz="6" w:space="0" w:color="C6C6C6"/>
-              <w:left w:val="single" w:sz="6" w:space="0" w:color="C6C6C6"/>
-              <w:bottom w:val="single" w:sz="6" w:space="0" w:color="C6C6C6"/>
-              <w:right w:val="single" w:sz="6" w:space="0" w:color="C6C6C6"/>
-            </w:tcBorders>
-            <w:shd w:val="clear" w:color="auto" w:fill="FFFFFF"/>
-          </w:tcPr>
-          <w:p>
-            <w:pPr>
-              <w:spacing w:after="0" w:line="240" w:lineRule="auto"/>
-              <w:textAlignment w:val="baseline"/>
-              <w:rPr>
-                <w:rFonts w:ascii="Calibri" w:eastAsia="Times New Roman" w:hAnsi="Calibri" w:cs="Calibri"/>
-                <w:color w:val="000000"/>
-                <w:sz w:val="24"/>
-                <w:szCs w:val="24"/>
-              </w:rPr>
-            </w:pPr>
-            <w:r>
-              <w:rPr>
-                <w:rFonts w:ascii="Calibri" w:eastAsia="Times New Roman" w:hAnsi="Calibri" w:cs="Calibri"/>
-                <w:color w:val="000000"/>
-                <w:sz w:val="24"/>
-                <w:szCs w:val="24"/>
-                <w:highlight w:val="yellow"/>
-              </w:rPr>
-              <w:t>Ravi</w:t>
-            </w:r>
-          </w:p>
-        </w:tc>
       </w:tr>
+    </w:tbl>
+    <w:p>
+      <w:pPr>
+        <w:rPr>
+          <w:bCs/>
+        </w:rPr>
+      </w:pPr>
+    </w:p>
+    <w:p>
+      <w:pPr>
+        <w:rPr>
+          <w:bCs/>
+        </w:rPr>
+      </w:pPr>
+    </w:p>
+    <w:p>
+      <w:pPr>
+        <w:rPr>
+          <w:bCs/>
+        </w:rPr>
+      </w:pPr>
+      <w:r>
+        <w:rPr>
+          <w:bCs/>
+        </w:rPr>
+        <w:t>Attach email to slide, validation accuracy</w:t>
+      </w:r>
+    </w:p>
+    <w:p>
+      <w:pPr>
+        <w:rPr>
+          <w:bCs/>
+        </w:rPr>
+      </w:pPr>
+    </w:p>
+    <w:p>
+      <w:pPr>
+        <w:rPr>
+          <w:b/>
+        </w:rPr>
+      </w:pPr>
+      <w:r>
+        <w:rPr>
+          <w:b/>
+        </w:rPr>
+        <w:t>Sprint 3- Week 2</w:t>
+      </w:r>
+    </w:p>
+    <w:p>
+      <w:pPr>
+        <w:rPr>
+          <w:bCs/>
+        </w:rPr>
+      </w:pPr>
+      <w:r>
+        <w:rPr>
+          <w:bCs/>
+        </w:rPr>
+        <w:t>Algorithm development:</w:t>
+      </w:r>
+    </w:p>
+    <w:p>
+      <w:pPr>
+        <w:rPr>
+          <w:bCs/>
+        </w:rPr>
+      </w:pPr>
+      <w:r>
+        <w:rPr>
+          <w:bCs/>
+        </w:rPr>
+        <w:t>Y &amp; Z:</w:t>
+      </w:r>
+    </w:p>
+    <w:p>
+      <w:pPr>
+        <w:pStyle w:val="ListParagraph"/>
+        <w:numPr>
+          <w:ilvl w:val="0"/>
+          <w:numId w:val="10"/>
+        </w:numPr>
+        <w:rPr>
+          <w:bCs/>
+        </w:rPr>
+      </w:pPr>
+      <w:r>
+        <w:rPr>
+          <w:bCs/>
+        </w:rPr>
+        <w:t>Mask R-CNN code on local and ARGO</w:t>
+      </w:r>
+    </w:p>
+    <w:p>
+      <w:pPr>
+        <w:pStyle w:val="ListParagraph"/>
+        <w:numPr>
+          <w:ilvl w:val="0"/>
+          <w:numId w:val="10"/>
+        </w:numPr>
+        <w:rPr>
+          <w:bCs/>
+        </w:rPr>
+      </w:pPr>
+      <w:r>
+        <w:rPr>
+          <w:bCs/>
+        </w:rPr>
+        <w:t>Check on data</w:t>
+      </w:r>
+    </w:p>
+    <w:p>
+      <w:pPr>
+        <w:pStyle w:val="ListParagraph"/>
+        <w:numPr>
+          <w:ilvl w:val="0"/>
+          <w:numId w:val="10"/>
+        </w:numPr>
+        <w:rPr>
+          <w:bCs/>
+        </w:rPr>
+      </w:pPr>
+      <w:r>
+        <w:rPr>
+          <w:bCs/>
+        </w:rPr>
+        <w:t>Complete PPTX slides associated with your algo</w:t>
+      </w:r>
+    </w:p>
+    <w:p>
+      <w:pPr>
+        <w:pStyle w:val="ListParagraph"/>
+        <w:numPr>
+          <w:ilvl w:val="0"/>
+          <w:numId w:val="10"/>
+        </w:numPr>
+        <w:rPr>
+          <w:bCs/>
+        </w:rPr>
+      </w:pPr>
+      <w:r>
+        <w:rPr>
+          <w:bCs/>
+        </w:rPr>
+        <w:t>Add updates of code development/testing to pptx</w:t>
+      </w:r>
+    </w:p>
+    <w:p>
+      <w:pPr>
+        <w:pStyle w:val="ListParagraph"/>
+        <w:numPr>
+          <w:ilvl w:val="0"/>
+          <w:numId w:val="10"/>
+        </w:numPr>
+        <w:rPr>
+          <w:bCs/>
+        </w:rPr>
+      </w:pPr>
+      <w:r>
+        <w:rPr>
+          <w:bCs/>
+        </w:rPr>
+        <w:t>Report update with work done</w:t>
+      </w:r>
+    </w:p>
+    <w:p>
+      <w:pPr>
+        <w:rPr>
+          <w:bCs/>
+        </w:rPr>
+      </w:pPr>
+      <w:r>
+        <w:rPr>
+          <w:bCs/>
+        </w:rPr>
+        <w:t>Ravi:</w:t>
+      </w:r>
+    </w:p>
+    <w:p>
+      <w:pPr>
+        <w:pStyle w:val="ListParagraph"/>
+        <w:numPr>
+          <w:ilvl w:val="0"/>
+          <w:numId w:val="11"/>
+        </w:numPr>
+        <w:rPr>
+          <w:bCs/>
+        </w:rPr>
+      </w:pPr>
+      <w:r>
+        <w:rPr>
+          <w:bCs/>
+        </w:rPr>
+        <w:t>Development Faster R CNN code (on local) and ARGO</w:t>
+      </w:r>
+    </w:p>
+    <w:p>
+      <w:pPr>
+        <w:pStyle w:val="ListParagraph"/>
+        <w:numPr>
+          <w:ilvl w:val="0"/>
+          <w:numId w:val="11"/>
+        </w:numPr>
+        <w:rPr>
+          <w:bCs/>
+        </w:rPr>
+      </w:pPr>
+      <w:r>
+        <w:rPr>
+          <w:bCs/>
+        </w:rPr>
+        <w:t>Complete PPTX slides associated with algorithms (Faster RCNN)</w:t>
+      </w:r>
+    </w:p>
+    <w:p>
+      <w:pPr>
+        <w:pStyle w:val="ListParagraph"/>
+        <w:numPr>
+          <w:ilvl w:val="0"/>
+          <w:numId w:val="11"/>
+        </w:numPr>
+        <w:rPr>
+          <w:bCs/>
+        </w:rPr>
+      </w:pPr>
+      <w:r>
+        <w:rPr>
+          <w:bCs/>
+        </w:rPr>
+        <w:t>Add updates to code development/testing to pptx</w:t>
+      </w:r>
+    </w:p>
+    <w:p>
+      <w:pPr>
+        <w:pStyle w:val="ListParagraph"/>
+        <w:numPr>
+          <w:ilvl w:val="0"/>
+          <w:numId w:val="11"/>
+        </w:numPr>
+        <w:rPr>
+          <w:bCs/>
+        </w:rPr>
+      </w:pPr>
+      <w:r>
+        <w:rPr>
+          <w:bCs/>
+        </w:rPr>
+        <w:t>Report update with work done</w:t>
+      </w:r>
+    </w:p>
+    <w:p>
+      <w:pPr>
+        <w:rPr>
+          <w:bCs/>
+        </w:rPr>
+      </w:pPr>
+      <w:r>
+        <w:rPr>
+          <w:bCs/>
+        </w:rPr>
+        <w:t>Manju:</w:t>
+      </w:r>
+    </w:p>
+    <w:p>
+      <w:pPr>
+        <w:pStyle w:val="ListParagraph"/>
+        <w:numPr>
+          <w:ilvl w:val="0"/>
+          <w:numId w:val="12"/>
+        </w:numPr>
+        <w:rPr>
+          <w:bCs/>
+        </w:rPr>
+      </w:pPr>
+      <w:r>
+        <w:rPr>
+          <w:bCs/>
+        </w:rPr>
+        <w:lastRenderedPageBreak/>
+        <w:t>Development on YOLO (on local) and ARGO</w:t>
+      </w:r>
+    </w:p>
+    <w:p>
+      <w:pPr>
+        <w:pStyle w:val="ListParagraph"/>
+        <w:numPr>
+          <w:ilvl w:val="0"/>
+          <w:numId w:val="12"/>
+        </w:numPr>
+        <w:rPr>
+          <w:bCs/>
+        </w:rPr>
+      </w:pPr>
+      <w:r>
+        <w:rPr>
+          <w:bCs/>
+        </w:rPr>
+        <w:t>Complete PPTX slides associated with algorithm (YOLO)</w:t>
+      </w:r>
+    </w:p>
+    <w:p>
+      <w:pPr>
+        <w:pStyle w:val="ListParagraph"/>
+        <w:numPr>
+          <w:ilvl w:val="0"/>
+          <w:numId w:val="12"/>
+        </w:numPr>
+        <w:rPr>
+          <w:bCs/>
+        </w:rPr>
+      </w:pPr>
+      <w:r>
+        <w:rPr>
+          <w:bCs/>
+        </w:rPr>
+        <w:t>Add updates to code development/testing to pptx</w:t>
+      </w:r>
+    </w:p>
+    <w:p>
+      <w:pPr>
+        <w:pStyle w:val="ListParagraph"/>
+        <w:numPr>
+          <w:ilvl w:val="0"/>
+          <w:numId w:val="12"/>
+        </w:numPr>
+        <w:rPr>
+          <w:bCs/>
+        </w:rPr>
+      </w:pPr>
+      <w:r>
+        <w:rPr>
+          <w:bCs/>
+        </w:rPr>
+        <w:t>Report updates with work done</w:t>
+      </w:r>
+    </w:p>
+    <w:p>
+      <w:pPr>
+        <w:rPr>
+          <w:bCs/>
+        </w:rPr>
+      </w:pPr>
+      <w:r>
+        <w:rPr>
+          <w:bCs/>
+        </w:rPr>
+        <w:t>Tad:</w:t>
+      </w:r>
+    </w:p>
+    <w:p>
+      <w:pPr>
+        <w:pStyle w:val="ListParagraph"/>
+        <w:numPr>
+          <w:ilvl w:val="0"/>
+          <w:numId w:val="13"/>
+        </w:numPr>
+        <w:rPr>
+          <w:bCs/>
+        </w:rPr>
+      </w:pPr>
+      <w:r>
+        <w:rPr>
+          <w:bCs/>
+        </w:rPr>
+        <w:t>Export TensorBoard</w:t>
+      </w:r>
+      <w:bookmarkStart w:id="0" w:name="_GoBack"/>
       <w:bookmarkEnd w:id="0"/>
-    </w:tbl>
-    <w:p>
-      <w:pPr>
-        <w:rPr>
-          <w:bCs/>
-        </w:rPr>
-      </w:pPr>
-    </w:p>
-    <w:p>
-      <w:pPr>
-        <w:rPr>
-          <w:bCs/>
-        </w:rPr>
-      </w:pPr>
-    </w:p>
-    <w:p>
-      <w:pPr>
-        <w:rPr>
-          <w:bCs/>
-        </w:rPr>
-      </w:pPr>
-      <w:r>
-        <w:rPr>
-          <w:bCs/>
-        </w:rPr>
-        <w:t>Attach email to slide, validation accuracy</w:t>
-      </w:r>
+    </w:p>
+    <w:p>
+      <w:pPr>
+        <w:rPr>
+          <w:bCs/>
+        </w:rPr>
+      </w:pPr>
+    </w:p>
+    <w:p>
+      <w:pPr>
+        <w:rPr>
+          <w:bCs/>
+        </w:rPr>
+      </w:pPr>
+    </w:p>
+    <w:p>
+      <w:pPr>
+        <w:rPr>
+          <w:bCs/>
+        </w:rPr>
+      </w:pPr>
+    </w:p>
+    <w:p>
+      <w:pPr>
+        <w:rPr>
+          <w:bCs/>
+        </w:rPr>
+      </w:pPr>
+    </w:p>
+    <w:p>
+      <w:pPr>
+        <w:rPr>
+          <w:bCs/>
+        </w:rPr>
+      </w:pPr>
+    </w:p>
+    <w:p>
+      <w:pPr>
+        <w:rPr>
+          <w:bCs/>
+        </w:rPr>
+      </w:pPr>
+    </w:p>
+    <w:p>
+      <w:pPr>
+        <w:rPr>
+          <w:bCs/>
+        </w:rPr>
+      </w:pPr>
     </w:p>
     <w:p>
       <w:pPr>
@@ -5411,21 +5601,12 @@
           <w:u w:val="single"/>
         </w:rPr>
       </w:pPr>
-      <w:proofErr w:type="spellStart"/>
       <w:r>
         <w:rPr>
           <w:bCs/>
           <w:u w:val="single"/>
         </w:rPr>
-        <w:t>Sagemaker</w:t>
-      </w:r>
-      <w:proofErr w:type="spellEnd"/>
-      <w:r>
-        <w:rPr>
-          <w:bCs/>
-          <w:u w:val="single"/>
-        </w:rPr>
-        <w:t xml:space="preserve"> hyperparameter approaches:</w:t>
+        <w:t>Sagemaker hyperparameter approaches:</w:t>
       </w:r>
     </w:p>
     <w:p>
@@ -6254,6 +6435,119 @@
     </w:lvl>
   </w:abstractNum>
   <w:abstractNum w:abstractNumId="7" w15:restartNumberingAfterBreak="0">
+    <w:nsid w:val="48390799"/>
+    <w:multiLevelType w:val="hybridMultilevel"/>
+    <w:tmpl w:val="4B8E11C0"/>
+    <w:lvl w:ilvl="0" w:tplc="04090001">
+      <w:start w:val="1"/>
+      <w:numFmt w:val="bullet"/>
+      <w:lvlText w:val=""/>
+      <w:lvlJc w:val="left"/>
+      <w:pPr>
+        <w:ind w:left="720" w:hanging="360"/>
+      </w:pPr>
+      <w:rPr>
+        <w:rFonts w:ascii="Symbol" w:hAnsi="Symbol" w:hint="default"/>
+      </w:rPr>
+    </w:lvl>
+    <w:lvl w:ilvl="1" w:tplc="04090003" w:tentative="1">
+      <w:start w:val="1"/>
+      <w:numFmt w:val="bullet"/>
+      <w:lvlText w:val="o"/>
+      <w:lvlJc w:val="left"/>
+      <w:pPr>
+        <w:ind w:left="1440" w:hanging="360"/>
+      </w:pPr>
+      <w:rPr>
+        <w:rFonts w:ascii="Courier New" w:hAnsi="Courier New" w:cs="Courier New" w:hint="default"/>
+      </w:rPr>
+    </w:lvl>
+    <w:lvl w:ilvl="2" w:tplc="04090005" w:tentative="1">
+      <w:start w:val="1"/>
+      <w:numFmt w:val="bullet"/>
+      <w:lvlText w:val=""/>
+      <w:lvlJc w:val="left"/>
+      <w:pPr>
+        <w:ind w:left="2160" w:hanging="360"/>
+      </w:pPr>
+      <w:rPr>
+        <w:rFonts w:ascii="Wingdings" w:hAnsi="Wingdings" w:hint="default"/>
+      </w:rPr>
+    </w:lvl>
+    <w:lvl w:ilvl="3" w:tplc="04090001" w:tentative="1">
+      <w:start w:val="1"/>
+      <w:numFmt w:val="bullet"/>
+      <w:lvlText w:val=""/>
+      <w:lvlJc w:val="left"/>
+      <w:pPr>
+        <w:ind w:left="2880" w:hanging="360"/>
+      </w:pPr>
+      <w:rPr>
+        <w:rFonts w:ascii="Symbol" w:hAnsi="Symbol" w:hint="default"/>
+      </w:rPr>
+    </w:lvl>
+    <w:lvl w:ilvl="4" w:tplc="04090003" w:tentative="1">
+      <w:start w:val="1"/>
+      <w:numFmt w:val="bullet"/>
+      <w:lvlText w:val="o"/>
+      <w:lvlJc w:val="left"/>
+      <w:pPr>
+        <w:ind w:left="3600" w:hanging="360"/>
+      </w:pPr>
+      <w:rPr>
+        <w:rFonts w:ascii="Courier New" w:hAnsi="Courier New" w:cs="Courier New" w:hint="default"/>
+      </w:rPr>
+    </w:lvl>
+    <w:lvl w:ilvl="5" w:tplc="04090005" w:tentative="1">
+      <w:start w:val="1"/>
+      <w:numFmt w:val="bullet"/>
+      <w:lvlText w:val=""/>
+      <w:lvlJc w:val="left"/>
+      <w:pPr>
+        <w:ind w:left="4320" w:hanging="360"/>
+      </w:pPr>
+      <w:rPr>
+        <w:rFonts w:ascii="Wingdings" w:hAnsi="Wingdings" w:hint="default"/>
+      </w:rPr>
+    </w:lvl>
+    <w:lvl w:ilvl="6" w:tplc="04090001" w:tentative="1">
+      <w:start w:val="1"/>
+      <w:numFmt w:val="bullet"/>
+      <w:lvlText w:val=""/>
+      <w:lvlJc w:val="left"/>
+      <w:pPr>
+        <w:ind w:left="5040" w:hanging="360"/>
+      </w:pPr>
+      <w:rPr>
+        <w:rFonts w:ascii="Symbol" w:hAnsi="Symbol" w:hint="default"/>
+      </w:rPr>
+    </w:lvl>
+    <w:lvl w:ilvl="7" w:tplc="04090003" w:tentative="1">
+      <w:start w:val="1"/>
+      <w:numFmt w:val="bullet"/>
+      <w:lvlText w:val="o"/>
+      <w:lvlJc w:val="left"/>
+      <w:pPr>
+        <w:ind w:left="5760" w:hanging="360"/>
+      </w:pPr>
+      <w:rPr>
+        <w:rFonts w:ascii="Courier New" w:hAnsi="Courier New" w:cs="Courier New" w:hint="default"/>
+      </w:rPr>
+    </w:lvl>
+    <w:lvl w:ilvl="8" w:tplc="04090005" w:tentative="1">
+      <w:start w:val="1"/>
+      <w:numFmt w:val="bullet"/>
+      <w:lvlText w:val=""/>
+      <w:lvlJc w:val="left"/>
+      <w:pPr>
+        <w:ind w:left="6480" w:hanging="360"/>
+      </w:pPr>
+      <w:rPr>
+        <w:rFonts w:ascii="Wingdings" w:hAnsi="Wingdings" w:hint="default"/>
+      </w:rPr>
+    </w:lvl>
+  </w:abstractNum>
+  <w:abstractNum w:abstractNumId="8" w15:restartNumberingAfterBreak="0">
     <w:nsid w:val="4B13545F"/>
     <w:multiLevelType w:val="hybridMultilevel"/>
     <w:tmpl w:val="FA2AD57A"/>
@@ -6366,7 +6660,120 @@
       </w:rPr>
     </w:lvl>
   </w:abstractNum>
-  <w:abstractNum w:abstractNumId="8" w15:restartNumberingAfterBreak="0">
+  <w:abstractNum w:abstractNumId="9" w15:restartNumberingAfterBreak="0">
+    <w:nsid w:val="57732C28"/>
+    <w:multiLevelType w:val="hybridMultilevel"/>
+    <w:tmpl w:val="893C4A30"/>
+    <w:lvl w:ilvl="0" w:tplc="04090001">
+      <w:start w:val="1"/>
+      <w:numFmt w:val="bullet"/>
+      <w:lvlText w:val=""/>
+      <w:lvlJc w:val="left"/>
+      <w:pPr>
+        <w:ind w:left="720" w:hanging="360"/>
+      </w:pPr>
+      <w:rPr>
+        <w:rFonts w:ascii="Symbol" w:hAnsi="Symbol" w:hint="default"/>
+      </w:rPr>
+    </w:lvl>
+    <w:lvl w:ilvl="1" w:tplc="04090003" w:tentative="1">
+      <w:start w:val="1"/>
+      <w:numFmt w:val="bullet"/>
+      <w:lvlText w:val="o"/>
+      <w:lvlJc w:val="left"/>
+      <w:pPr>
+        <w:ind w:left="1440" w:hanging="360"/>
+      </w:pPr>
+      <w:rPr>
+        <w:rFonts w:ascii="Courier New" w:hAnsi="Courier New" w:cs="Courier New" w:hint="default"/>
+      </w:rPr>
+    </w:lvl>
+    <w:lvl w:ilvl="2" w:tplc="04090005" w:tentative="1">
+      <w:start w:val="1"/>
+      <w:numFmt w:val="bullet"/>
+      <w:lvlText w:val=""/>
+      <w:lvlJc w:val="left"/>
+      <w:pPr>
+        <w:ind w:left="2160" w:hanging="360"/>
+      </w:pPr>
+      <w:rPr>
+        <w:rFonts w:ascii="Wingdings" w:hAnsi="Wingdings" w:hint="default"/>
+      </w:rPr>
+    </w:lvl>
+    <w:lvl w:ilvl="3" w:tplc="04090001" w:tentative="1">
+      <w:start w:val="1"/>
+      <w:numFmt w:val="bullet"/>
+      <w:lvlText w:val=""/>
+      <w:lvlJc w:val="left"/>
+      <w:pPr>
+        <w:ind w:left="2880" w:hanging="360"/>
+      </w:pPr>
+      <w:rPr>
+        <w:rFonts w:ascii="Symbol" w:hAnsi="Symbol" w:hint="default"/>
+      </w:rPr>
+    </w:lvl>
+    <w:lvl w:ilvl="4" w:tplc="04090003" w:tentative="1">
+      <w:start w:val="1"/>
+      <w:numFmt w:val="bullet"/>
+      <w:lvlText w:val="o"/>
+      <w:lvlJc w:val="left"/>
+      <w:pPr>
+        <w:ind w:left="3600" w:hanging="360"/>
+      </w:pPr>
+      <w:rPr>
+        <w:rFonts w:ascii="Courier New" w:hAnsi="Courier New" w:cs="Courier New" w:hint="default"/>
+      </w:rPr>
+    </w:lvl>
+    <w:lvl w:ilvl="5" w:tplc="04090005" w:tentative="1">
+      <w:start w:val="1"/>
+      <w:numFmt w:val="bullet"/>
+      <w:lvlText w:val=""/>
+      <w:lvlJc w:val="left"/>
+      <w:pPr>
+        <w:ind w:left="4320" w:hanging="360"/>
+      </w:pPr>
+      <w:rPr>
+        <w:rFonts w:ascii="Wingdings" w:hAnsi="Wingdings" w:hint="default"/>
+      </w:rPr>
+    </w:lvl>
+    <w:lvl w:ilvl="6" w:tplc="04090001" w:tentative="1">
+      <w:start w:val="1"/>
+      <w:numFmt w:val="bullet"/>
+      <w:lvlText w:val=""/>
+      <w:lvlJc w:val="left"/>
+      <w:pPr>
+        <w:ind w:left="5040" w:hanging="360"/>
+      </w:pPr>
+      <w:rPr>
+        <w:rFonts w:ascii="Symbol" w:hAnsi="Symbol" w:hint="default"/>
+      </w:rPr>
+    </w:lvl>
+    <w:lvl w:ilvl="7" w:tplc="04090003" w:tentative="1">
+      <w:start w:val="1"/>
+      <w:numFmt w:val="bullet"/>
+      <w:lvlText w:val="o"/>
+      <w:lvlJc w:val="left"/>
+      <w:pPr>
+        <w:ind w:left="5760" w:hanging="360"/>
+      </w:pPr>
+      <w:rPr>
+        <w:rFonts w:ascii="Courier New" w:hAnsi="Courier New" w:cs="Courier New" w:hint="default"/>
+      </w:rPr>
+    </w:lvl>
+    <w:lvl w:ilvl="8" w:tplc="04090005" w:tentative="1">
+      <w:start w:val="1"/>
+      <w:numFmt w:val="bullet"/>
+      <w:lvlText w:val=""/>
+      <w:lvlJc w:val="left"/>
+      <w:pPr>
+        <w:ind w:left="6480" w:hanging="360"/>
+      </w:pPr>
+      <w:rPr>
+        <w:rFonts w:ascii="Wingdings" w:hAnsi="Wingdings" w:hint="default"/>
+      </w:rPr>
+    </w:lvl>
+  </w:abstractNum>
+  <w:abstractNum w:abstractNumId="10" w15:restartNumberingAfterBreak="0">
     <w:nsid w:val="5F075467"/>
     <w:multiLevelType w:val="hybridMultilevel"/>
     <w:tmpl w:val="8C96D09E"/>
@@ -6479,8 +6886,234 @@
       </w:rPr>
     </w:lvl>
   </w:abstractNum>
+  <w:abstractNum w:abstractNumId="11" w15:restartNumberingAfterBreak="0">
+    <w:nsid w:val="6F4D309E"/>
+    <w:multiLevelType w:val="hybridMultilevel"/>
+    <w:tmpl w:val="970416BC"/>
+    <w:lvl w:ilvl="0" w:tplc="04090001">
+      <w:start w:val="1"/>
+      <w:numFmt w:val="bullet"/>
+      <w:lvlText w:val=""/>
+      <w:lvlJc w:val="left"/>
+      <w:pPr>
+        <w:ind w:left="720" w:hanging="360"/>
+      </w:pPr>
+      <w:rPr>
+        <w:rFonts w:ascii="Symbol" w:hAnsi="Symbol" w:hint="default"/>
+      </w:rPr>
+    </w:lvl>
+    <w:lvl w:ilvl="1" w:tplc="04090003" w:tentative="1">
+      <w:start w:val="1"/>
+      <w:numFmt w:val="bullet"/>
+      <w:lvlText w:val="o"/>
+      <w:lvlJc w:val="left"/>
+      <w:pPr>
+        <w:ind w:left="1440" w:hanging="360"/>
+      </w:pPr>
+      <w:rPr>
+        <w:rFonts w:ascii="Courier New" w:hAnsi="Courier New" w:cs="Courier New" w:hint="default"/>
+      </w:rPr>
+    </w:lvl>
+    <w:lvl w:ilvl="2" w:tplc="04090005" w:tentative="1">
+      <w:start w:val="1"/>
+      <w:numFmt w:val="bullet"/>
+      <w:lvlText w:val=""/>
+      <w:lvlJc w:val="left"/>
+      <w:pPr>
+        <w:ind w:left="2160" w:hanging="360"/>
+      </w:pPr>
+      <w:rPr>
+        <w:rFonts w:ascii="Wingdings" w:hAnsi="Wingdings" w:hint="default"/>
+      </w:rPr>
+    </w:lvl>
+    <w:lvl w:ilvl="3" w:tplc="04090001" w:tentative="1">
+      <w:start w:val="1"/>
+      <w:numFmt w:val="bullet"/>
+      <w:lvlText w:val=""/>
+      <w:lvlJc w:val="left"/>
+      <w:pPr>
+        <w:ind w:left="2880" w:hanging="360"/>
+      </w:pPr>
+      <w:rPr>
+        <w:rFonts w:ascii="Symbol" w:hAnsi="Symbol" w:hint="default"/>
+      </w:rPr>
+    </w:lvl>
+    <w:lvl w:ilvl="4" w:tplc="04090003" w:tentative="1">
+      <w:start w:val="1"/>
+      <w:numFmt w:val="bullet"/>
+      <w:lvlText w:val="o"/>
+      <w:lvlJc w:val="left"/>
+      <w:pPr>
+        <w:ind w:left="3600" w:hanging="360"/>
+      </w:pPr>
+      <w:rPr>
+        <w:rFonts w:ascii="Courier New" w:hAnsi="Courier New" w:cs="Courier New" w:hint="default"/>
+      </w:rPr>
+    </w:lvl>
+    <w:lvl w:ilvl="5" w:tplc="04090005" w:tentative="1">
+      <w:start w:val="1"/>
+      <w:numFmt w:val="bullet"/>
+      <w:lvlText w:val=""/>
+      <w:lvlJc w:val="left"/>
+      <w:pPr>
+        <w:ind w:left="4320" w:hanging="360"/>
+      </w:pPr>
+      <w:rPr>
+        <w:rFonts w:ascii="Wingdings" w:hAnsi="Wingdings" w:hint="default"/>
+      </w:rPr>
+    </w:lvl>
+    <w:lvl w:ilvl="6" w:tplc="04090001" w:tentative="1">
+      <w:start w:val="1"/>
+      <w:numFmt w:val="bullet"/>
+      <w:lvlText w:val=""/>
+      <w:lvlJc w:val="left"/>
+      <w:pPr>
+        <w:ind w:left="5040" w:hanging="360"/>
+      </w:pPr>
+      <w:rPr>
+        <w:rFonts w:ascii="Symbol" w:hAnsi="Symbol" w:hint="default"/>
+      </w:rPr>
+    </w:lvl>
+    <w:lvl w:ilvl="7" w:tplc="04090003" w:tentative="1">
+      <w:start w:val="1"/>
+      <w:numFmt w:val="bullet"/>
+      <w:lvlText w:val="o"/>
+      <w:lvlJc w:val="left"/>
+      <w:pPr>
+        <w:ind w:left="5760" w:hanging="360"/>
+      </w:pPr>
+      <w:rPr>
+        <w:rFonts w:ascii="Courier New" w:hAnsi="Courier New" w:cs="Courier New" w:hint="default"/>
+      </w:rPr>
+    </w:lvl>
+    <w:lvl w:ilvl="8" w:tplc="04090005" w:tentative="1">
+      <w:start w:val="1"/>
+      <w:numFmt w:val="bullet"/>
+      <w:lvlText w:val=""/>
+      <w:lvlJc w:val="left"/>
+      <w:pPr>
+        <w:ind w:left="6480" w:hanging="360"/>
+      </w:pPr>
+      <w:rPr>
+        <w:rFonts w:ascii="Wingdings" w:hAnsi="Wingdings" w:hint="default"/>
+      </w:rPr>
+    </w:lvl>
+  </w:abstractNum>
+  <w:abstractNum w:abstractNumId="12" w15:restartNumberingAfterBreak="0">
+    <w:nsid w:val="7F0F4591"/>
+    <w:multiLevelType w:val="hybridMultilevel"/>
+    <w:tmpl w:val="09BE23A2"/>
+    <w:lvl w:ilvl="0" w:tplc="04090001">
+      <w:start w:val="1"/>
+      <w:numFmt w:val="bullet"/>
+      <w:lvlText w:val=""/>
+      <w:lvlJc w:val="left"/>
+      <w:pPr>
+        <w:ind w:left="720" w:hanging="360"/>
+      </w:pPr>
+      <w:rPr>
+        <w:rFonts w:ascii="Symbol" w:hAnsi="Symbol" w:hint="default"/>
+      </w:rPr>
+    </w:lvl>
+    <w:lvl w:ilvl="1" w:tplc="04090003" w:tentative="1">
+      <w:start w:val="1"/>
+      <w:numFmt w:val="bullet"/>
+      <w:lvlText w:val="o"/>
+      <w:lvlJc w:val="left"/>
+      <w:pPr>
+        <w:ind w:left="1440" w:hanging="360"/>
+      </w:pPr>
+      <w:rPr>
+        <w:rFonts w:ascii="Courier New" w:hAnsi="Courier New" w:cs="Courier New" w:hint="default"/>
+      </w:rPr>
+    </w:lvl>
+    <w:lvl w:ilvl="2" w:tplc="04090005" w:tentative="1">
+      <w:start w:val="1"/>
+      <w:numFmt w:val="bullet"/>
+      <w:lvlText w:val=""/>
+      <w:lvlJc w:val="left"/>
+      <w:pPr>
+        <w:ind w:left="2160" w:hanging="360"/>
+      </w:pPr>
+      <w:rPr>
+        <w:rFonts w:ascii="Wingdings" w:hAnsi="Wingdings" w:hint="default"/>
+      </w:rPr>
+    </w:lvl>
+    <w:lvl w:ilvl="3" w:tplc="04090001" w:tentative="1">
+      <w:start w:val="1"/>
+      <w:numFmt w:val="bullet"/>
+      <w:lvlText w:val=""/>
+      <w:lvlJc w:val="left"/>
+      <w:pPr>
+        <w:ind w:left="2880" w:hanging="360"/>
+      </w:pPr>
+      <w:rPr>
+        <w:rFonts w:ascii="Symbol" w:hAnsi="Symbol" w:hint="default"/>
+      </w:rPr>
+    </w:lvl>
+    <w:lvl w:ilvl="4" w:tplc="04090003" w:tentative="1">
+      <w:start w:val="1"/>
+      <w:numFmt w:val="bullet"/>
+      <w:lvlText w:val="o"/>
+      <w:lvlJc w:val="left"/>
+      <w:pPr>
+        <w:ind w:left="3600" w:hanging="360"/>
+      </w:pPr>
+      <w:rPr>
+        <w:rFonts w:ascii="Courier New" w:hAnsi="Courier New" w:cs="Courier New" w:hint="default"/>
+      </w:rPr>
+    </w:lvl>
+    <w:lvl w:ilvl="5" w:tplc="04090005" w:tentative="1">
+      <w:start w:val="1"/>
+      <w:numFmt w:val="bullet"/>
+      <w:lvlText w:val=""/>
+      <w:lvlJc w:val="left"/>
+      <w:pPr>
+        <w:ind w:left="4320" w:hanging="360"/>
+      </w:pPr>
+      <w:rPr>
+        <w:rFonts w:ascii="Wingdings" w:hAnsi="Wingdings" w:hint="default"/>
+      </w:rPr>
+    </w:lvl>
+    <w:lvl w:ilvl="6" w:tplc="04090001" w:tentative="1">
+      <w:start w:val="1"/>
+      <w:numFmt w:val="bullet"/>
+      <w:lvlText w:val=""/>
+      <w:lvlJc w:val="left"/>
+      <w:pPr>
+        <w:ind w:left="5040" w:hanging="360"/>
+      </w:pPr>
+      <w:rPr>
+        <w:rFonts w:ascii="Symbol" w:hAnsi="Symbol" w:hint="default"/>
+      </w:rPr>
+    </w:lvl>
+    <w:lvl w:ilvl="7" w:tplc="04090003" w:tentative="1">
+      <w:start w:val="1"/>
+      <w:numFmt w:val="bullet"/>
+      <w:lvlText w:val="o"/>
+      <w:lvlJc w:val="left"/>
+      <w:pPr>
+        <w:ind w:left="5760" w:hanging="360"/>
+      </w:pPr>
+      <w:rPr>
+        <w:rFonts w:ascii="Courier New" w:hAnsi="Courier New" w:cs="Courier New" w:hint="default"/>
+      </w:rPr>
+    </w:lvl>
+    <w:lvl w:ilvl="8" w:tplc="04090005" w:tentative="1">
+      <w:start w:val="1"/>
+      <w:numFmt w:val="bullet"/>
+      <w:lvlText w:val=""/>
+      <w:lvlJc w:val="left"/>
+      <w:pPr>
+        <w:ind w:left="6480" w:hanging="360"/>
+      </w:pPr>
+      <w:rPr>
+        <w:rFonts w:ascii="Wingdings" w:hAnsi="Wingdings" w:hint="default"/>
+      </w:rPr>
+    </w:lvl>
+  </w:abstractNum>
   <w:num w:numId="1">
-    <w:abstractNumId w:val="7"/>
+    <w:abstractNumId w:val="8"/>
   </w:num>
   <w:num w:numId="2">
     <w:abstractNumId w:val="5"/>
@@ -6495,7 +7128,7 @@
     <w:abstractNumId w:val="3"/>
   </w:num>
   <w:num w:numId="6">
-    <w:abstractNumId w:val="8"/>
+    <w:abstractNumId w:val="10"/>
   </w:num>
   <w:num w:numId="7">
     <w:abstractNumId w:val="0"/>
@@ -6505,6 +7138,18 @@
   </w:num>
   <w:num w:numId="9">
     <w:abstractNumId w:val="2"/>
+  </w:num>
+  <w:num w:numId="10">
+    <w:abstractNumId w:val="9"/>
+  </w:num>
+  <w:num w:numId="11">
+    <w:abstractNumId w:val="7"/>
+  </w:num>
+  <w:num w:numId="12">
+    <w:abstractNumId w:val="12"/>
+  </w:num>
+  <w:num w:numId="13">
+    <w:abstractNumId w:val="11"/>
   </w:num>
 </w:numbering>
 </file>

</xml_diff>

<commit_message>
Created Sprint3-Week 3 PPTX
</commit_message>
<xml_diff>
--- a/Documentation/SprintMeetings/Sprint-WeeklyDiscussions.docx
+++ b/Documentation/SprintMeetings/Sprint-WeeklyDiscussions.docx
@@ -35,9 +35,11 @@
           <w:numId w:val="2"/>
         </w:numPr>
       </w:pPr>
+      <w:proofErr w:type="spellStart"/>
       <w:r>
         <w:t>YouTrack</w:t>
       </w:r>
+      <w:proofErr w:type="spellEnd"/>
     </w:p>
     <w:p>
       <w:pPr>
@@ -75,7 +77,15 @@
         </w:numPr>
       </w:pPr>
       <w:r>
-        <w:t xml:space="preserve"> Finish all of your Sprint 1 items and move items off to Resolve state (Due 6pm Sunday</w:t>
+        <w:t xml:space="preserve"> Finish </w:t>
+      </w:r>
+      <w:proofErr w:type="gramStart"/>
+      <w:r>
+        <w:t>all of</w:t>
+      </w:r>
+      <w:proofErr w:type="gramEnd"/>
+      <w:r>
+        <w:t xml:space="preserve"> your Sprint 1 items and move items off to Resolve state (Due 6pm Sunday</w:t>
       </w:r>
       <w:r>
         <w:t xml:space="preserve"> 6/2</w:t>
@@ -800,8 +810,13 @@
       <w:r>
         <w:t xml:space="preserve"> R-CNN </w:t>
       </w:r>
-      <w:r>
-        <w:t>algo.</w:t>
+      <w:proofErr w:type="spellStart"/>
+      <w:r>
+        <w:t>algo</w:t>
+      </w:r>
+      <w:proofErr w:type="spellEnd"/>
+      <w:r>
+        <w:t>.</w:t>
       </w:r>
     </w:p>
     <w:p>
@@ -925,7 +940,15 @@
         <w:ind w:left="1080"/>
       </w:pPr>
       <w:r>
-        <w:t>Will mimic YouTrack board to above</w:t>
+        <w:t xml:space="preserve">Will mimic </w:t>
+      </w:r>
+      <w:proofErr w:type="spellStart"/>
+      <w:r>
+        <w:t>YouTrack</w:t>
+      </w:r>
+      <w:proofErr w:type="spellEnd"/>
+      <w:r>
+        <w:t xml:space="preserve"> board to above</w:t>
       </w:r>
     </w:p>
     <w:p>
@@ -991,7 +1014,35 @@
         <w:rPr>
           <w:strike/>
         </w:rPr>
-        <w:t xml:space="preserve"> (Yinchen to maintain OneDrive copy….will maintain Sprint presentation copies)</w:t>
+        <w:t xml:space="preserve"> (</w:t>
+      </w:r>
+      <w:proofErr w:type="spellStart"/>
+      <w:r>
+        <w:rPr>
+          <w:strike/>
+        </w:rPr>
+        <w:t>Yinchen</w:t>
+      </w:r>
+      <w:proofErr w:type="spellEnd"/>
+      <w:r>
+        <w:rPr>
+          <w:strike/>
+        </w:rPr>
+        <w:t xml:space="preserve"> to maintain OneDrive copy</w:t>
+      </w:r>
+      <w:proofErr w:type="gramStart"/>
+      <w:r>
+        <w:rPr>
+          <w:strike/>
+        </w:rPr>
+        <w:t>….will</w:t>
+      </w:r>
+      <w:proofErr w:type="gramEnd"/>
+      <w:r>
+        <w:rPr>
+          <w:strike/>
+        </w:rPr>
+        <w:t xml:space="preserve"> maintain Sprint presentation copies)</w:t>
       </w:r>
     </w:p>
     <w:p>
@@ -1003,8 +1054,13 @@
         </w:numPr>
         <w:ind w:left="1080"/>
       </w:pPr>
-      <w:r>
-        <w:t>Github repo for all shared material</w:t>
+      <w:proofErr w:type="spellStart"/>
+      <w:r>
+        <w:t>Github</w:t>
+      </w:r>
+      <w:proofErr w:type="spellEnd"/>
+      <w:r>
+        <w:t xml:space="preserve"> repo for all shared material</w:t>
       </w:r>
     </w:p>
     <w:p>
@@ -1055,7 +1111,21 @@
         <w:rPr>
           <w:strike/>
         </w:rPr>
-        <w:t xml:space="preserve"> (Z to maintain OneDrive copy….will maintain Sprint presentation copies)</w:t>
+        <w:t xml:space="preserve"> (Z to maintain OneDrive copy</w:t>
+      </w:r>
+      <w:proofErr w:type="gramStart"/>
+      <w:r>
+        <w:rPr>
+          <w:strike/>
+        </w:rPr>
+        <w:t>….will</w:t>
+      </w:r>
+      <w:proofErr w:type="gramEnd"/>
+      <w:r>
+        <w:rPr>
+          <w:strike/>
+        </w:rPr>
+        <w:t xml:space="preserve"> maintain Sprint presentation copies)</w:t>
       </w:r>
     </w:p>
     <w:p>
@@ -1094,7 +1164,15 @@
         <w:ind w:left="1080"/>
       </w:pPr>
       <w:r>
-        <w:t xml:space="preserve">Create Github project </w:t>
+        <w:t xml:space="preserve">Create </w:t>
+      </w:r>
+      <w:proofErr w:type="spellStart"/>
+      <w:r>
+        <w:t>Github</w:t>
+      </w:r>
+      <w:proofErr w:type="spellEnd"/>
+      <w:r>
+        <w:t xml:space="preserve"> project </w:t>
       </w:r>
       <w:r>
         <w:t>(</w:t>
@@ -1156,9 +1234,11 @@
         </w:numPr>
         <w:ind w:left="2520"/>
       </w:pPr>
+      <w:proofErr w:type="spellStart"/>
       <w:r>
         <w:t>Jupyter</w:t>
       </w:r>
+      <w:proofErr w:type="spellEnd"/>
       <w:r>
         <w:t xml:space="preserve"> notebook</w:t>
       </w:r>
@@ -1188,9 +1268,11 @@
         </w:numPr>
         <w:ind w:left="2520"/>
       </w:pPr>
+      <w:proofErr w:type="spellStart"/>
       <w:r>
         <w:t>Keras</w:t>
       </w:r>
+      <w:proofErr w:type="spellEnd"/>
     </w:p>
     <w:p>
       <w:pPr>
@@ -1201,9 +1283,11 @@
         </w:numPr>
         <w:ind w:left="2520"/>
       </w:pPr>
+      <w:proofErr w:type="spellStart"/>
       <w:r>
         <w:t>Tensorflow</w:t>
       </w:r>
+      <w:proofErr w:type="spellEnd"/>
     </w:p>
     <w:p>
       <w:pPr>
@@ -1214,9 +1298,11 @@
         </w:numPr>
         <w:ind w:left="2520"/>
       </w:pPr>
+      <w:proofErr w:type="spellStart"/>
       <w:r>
         <w:t>PyTorch</w:t>
       </w:r>
+      <w:proofErr w:type="spellEnd"/>
     </w:p>
     <w:p>
       <w:pPr>
@@ -1237,10 +1323,18 @@
         <w:t>(target review</w:t>
       </w:r>
       <w:r>
-        <w:t xml:space="preserve"> with Jeff</w:t>
-      </w:r>
-      <w:r>
-        <w:t xml:space="preserve"> : 6/15/19)</w:t>
+        <w:t xml:space="preserve"> with </w:t>
+      </w:r>
+      <w:proofErr w:type="gramStart"/>
+      <w:r>
+        <w:t>Jeff</w:t>
+      </w:r>
+      <w:r>
+        <w:t xml:space="preserve"> :</w:t>
+      </w:r>
+      <w:proofErr w:type="gramEnd"/>
+      <w:r>
+        <w:t xml:space="preserve"> 6/15/19)</w:t>
       </w:r>
     </w:p>
     <w:p>
@@ -1322,7 +1416,15 @@
         <w:t xml:space="preserve">Explore </w:t>
       </w:r>
       <w:r>
-        <w:t>SSD MobileNet for a live demo.</w:t>
+        <w:t xml:space="preserve">SSD </w:t>
+      </w:r>
+      <w:proofErr w:type="spellStart"/>
+      <w:r>
+        <w:t>MobileNet</w:t>
+      </w:r>
+      <w:proofErr w:type="spellEnd"/>
+      <w:r>
+        <w:t xml:space="preserve"> for a live demo.</w:t>
       </w:r>
     </w:p>
     <w:p>
@@ -3840,8 +3942,16 @@
         <w:rPr>
           <w:bCs/>
         </w:rPr>
-        <w:t>Install keras</w:t>
-      </w:r>
+        <w:t xml:space="preserve">Install </w:t>
+      </w:r>
+      <w:proofErr w:type="spellStart"/>
+      <w:r>
+        <w:rPr>
+          <w:bCs/>
+        </w:rPr>
+        <w:t>keras</w:t>
+      </w:r>
+      <w:proofErr w:type="spellEnd"/>
     </w:p>
     <w:p>
       <w:pPr>
@@ -3858,7 +3968,21 @@
         <w:rPr>
           <w:bCs/>
         </w:rPr>
-        <w:t>Install PyTorch (different environment)</w:t>
+        <w:t xml:space="preserve">Install </w:t>
+      </w:r>
+      <w:proofErr w:type="spellStart"/>
+      <w:r>
+        <w:rPr>
+          <w:bCs/>
+        </w:rPr>
+        <w:t>PyTorch</w:t>
+      </w:r>
+      <w:proofErr w:type="spellEnd"/>
+      <w:r>
+        <w:rPr>
+          <w:bCs/>
+        </w:rPr>
+        <w:t xml:space="preserve"> (different environment)</w:t>
       </w:r>
     </w:p>
     <w:p>
@@ -3884,7 +4008,21 @@
         <w:rPr>
           <w:bCs/>
         </w:rPr>
-        <w:t>Explore TensorBoard (</w:t>
+        <w:t xml:space="preserve">Explore </w:t>
+      </w:r>
+      <w:proofErr w:type="spellStart"/>
+      <w:r>
+        <w:rPr>
+          <w:bCs/>
+        </w:rPr>
+        <w:t>TensorBoard</w:t>
+      </w:r>
+      <w:proofErr w:type="spellEnd"/>
+      <w:r>
+        <w:rPr>
+          <w:bCs/>
+        </w:rPr>
+        <w:t xml:space="preserve"> (</w:t>
       </w:r>
       <w:hyperlink r:id="rId11" w:history="1">
         <w:r>
@@ -4017,11 +4155,19 @@
           <w:bCs/>
         </w:rPr>
       </w:pPr>
-      <w:r>
-        <w:rPr>
-          <w:bCs/>
-        </w:rPr>
-        <w:t>YouTrack screenshots</w:t>
+      <w:proofErr w:type="spellStart"/>
+      <w:r>
+        <w:rPr>
+          <w:bCs/>
+        </w:rPr>
+        <w:t>YouTrack</w:t>
+      </w:r>
+      <w:proofErr w:type="spellEnd"/>
+      <w:r>
+        <w:rPr>
+          <w:bCs/>
+        </w:rPr>
+        <w:t xml:space="preserve"> screenshots</w:t>
       </w:r>
     </w:p>
     <w:p>
@@ -4314,7 +4460,21 @@
         <w:rPr>
           <w:bCs/>
         </w:rPr>
-        <w:t>Create high level stories in YouTrack – Manju</w:t>
+        <w:t xml:space="preserve">Create high level stories in </w:t>
+      </w:r>
+      <w:proofErr w:type="spellStart"/>
+      <w:r>
+        <w:rPr>
+          <w:bCs/>
+        </w:rPr>
+        <w:t>YouTrack</w:t>
+      </w:r>
+      <w:proofErr w:type="spellEnd"/>
+      <w:r>
+        <w:rPr>
+          <w:bCs/>
+        </w:rPr>
+        <w:t xml:space="preserve"> – Manju</w:t>
       </w:r>
     </w:p>
     <w:p>
@@ -5281,8 +5441,16 @@
         <w:rPr>
           <w:bCs/>
         </w:rPr>
-        <w:t>Complete PPTX slides associated with your algo</w:t>
-      </w:r>
+        <w:t xml:space="preserve">Complete PPTX slides associated with your </w:t>
+      </w:r>
+      <w:proofErr w:type="spellStart"/>
+      <w:r>
+        <w:rPr>
+          <w:bCs/>
+        </w:rPr>
+        <w:t>algo</w:t>
+      </w:r>
+      <w:proofErr w:type="spellEnd"/>
     </w:p>
     <w:p>
       <w:pPr>
@@ -5519,8 +5687,186 @@
         <w:rPr>
           <w:bCs/>
         </w:rPr>
-        <w:t>Export TensorBoard</w:t>
-      </w:r>
+        <w:t xml:space="preserve">Export </w:t>
+      </w:r>
+      <w:proofErr w:type="spellStart"/>
+      <w:r>
+        <w:rPr>
+          <w:bCs/>
+        </w:rPr>
+        <w:t>TensorBoard</w:t>
+      </w:r>
+      <w:proofErr w:type="spellEnd"/>
+    </w:p>
+    <w:p>
+      <w:pPr>
+        <w:rPr>
+          <w:bCs/>
+        </w:rPr>
+      </w:pPr>
+    </w:p>
+    <w:p>
+      <w:pPr>
+        <w:rPr>
+          <w:b/>
+        </w:rPr>
+      </w:pPr>
+      <w:r>
+        <w:rPr>
+          <w:b/>
+        </w:rPr>
+        <w:t xml:space="preserve">Sprint 3- Week </w:t>
+      </w:r>
+      <w:r>
+        <w:rPr>
+          <w:b/>
+        </w:rPr>
+        <w:t>3</w:t>
+      </w:r>
+    </w:p>
+    <w:p>
+      <w:pPr>
+        <w:rPr>
+          <w:bCs/>
+        </w:rPr>
+      </w:pPr>
+      <w:r>
+        <w:rPr>
+          <w:bCs/>
+        </w:rPr>
+        <w:t>Ravi:</w:t>
+      </w:r>
+    </w:p>
+    <w:p>
+      <w:pPr>
+        <w:pStyle w:val="ListParagraph"/>
+        <w:numPr>
+          <w:ilvl w:val="0"/>
+          <w:numId w:val="11"/>
+        </w:numPr>
+        <w:rPr>
+          <w:bCs/>
+        </w:rPr>
+      </w:pPr>
+      <w:r>
+        <w:rPr>
+          <w:bCs/>
+        </w:rPr>
+        <w:t xml:space="preserve">Development </w:t>
+      </w:r>
+      <w:r>
+        <w:rPr>
+          <w:bCs/>
+        </w:rPr>
+        <w:t xml:space="preserve">SSD </w:t>
+      </w:r>
+      <w:r>
+        <w:rPr>
+          <w:bCs/>
+        </w:rPr>
+        <w:t>code (on local) and ARGO</w:t>
+      </w:r>
+    </w:p>
+    <w:p>
+      <w:pPr>
+        <w:pStyle w:val="ListParagraph"/>
+        <w:numPr>
+          <w:ilvl w:val="0"/>
+          <w:numId w:val="11"/>
+        </w:numPr>
+        <w:rPr>
+          <w:bCs/>
+        </w:rPr>
+      </w:pPr>
+      <w:r>
+        <w:rPr>
+          <w:bCs/>
+        </w:rPr>
+        <w:t>Complete PPTX slides associated with algorithms (</w:t>
+      </w:r>
+      <w:r>
+        <w:rPr>
+          <w:bCs/>
+        </w:rPr>
+        <w:t>SSD</w:t>
+      </w:r>
+      <w:r>
+        <w:rPr>
+          <w:bCs/>
+        </w:rPr>
+        <w:t>)</w:t>
+      </w:r>
+    </w:p>
+    <w:p>
+      <w:pPr>
+        <w:pStyle w:val="ListParagraph"/>
+        <w:numPr>
+          <w:ilvl w:val="0"/>
+          <w:numId w:val="11"/>
+        </w:numPr>
+        <w:rPr>
+          <w:bCs/>
+        </w:rPr>
+      </w:pPr>
+      <w:r>
+        <w:rPr>
+          <w:bCs/>
+        </w:rPr>
+        <w:t>Add updates to code development/testing to pptx</w:t>
+      </w:r>
+    </w:p>
+    <w:p>
+      <w:pPr>
+        <w:pStyle w:val="ListParagraph"/>
+        <w:numPr>
+          <w:ilvl w:val="0"/>
+          <w:numId w:val="11"/>
+        </w:numPr>
+        <w:rPr>
+          <w:bCs/>
+        </w:rPr>
+      </w:pPr>
+      <w:r>
+        <w:rPr>
+          <w:bCs/>
+        </w:rPr>
+        <w:t>Report update with work done</w:t>
+      </w:r>
+    </w:p>
+    <w:p>
+      <w:pPr>
+        <w:rPr>
+          <w:bCs/>
+        </w:rPr>
+      </w:pPr>
+    </w:p>
+    <w:p>
+      <w:pPr>
+        <w:rPr>
+          <w:bCs/>
+        </w:rPr>
+      </w:pPr>
+      <w:proofErr w:type="spellStart"/>
+      <w:r>
+        <w:rPr>
+          <w:bCs/>
+        </w:rPr>
+        <w:t>Yinchen</w:t>
+      </w:r>
+      <w:proofErr w:type="spellEnd"/>
+      <w:r>
+        <w:rPr>
+          <w:bCs/>
+        </w:rPr>
+        <w:t xml:space="preserve"> / Z:</w:t>
+      </w:r>
+    </w:p>
+    <w:p>
+      <w:pPr>
+        <w:rPr>
+          <w:bCs/>
+        </w:rPr>
+      </w:pPr>
       <w:bookmarkStart w:id="0" w:name="_GoBack"/>
       <w:bookmarkEnd w:id="0"/>
     </w:p>
@@ -5530,6 +5876,129 @@
           <w:bCs/>
         </w:rPr>
       </w:pPr>
+      <w:r>
+        <w:rPr>
+          <w:bCs/>
+        </w:rPr>
+        <w:t>Manju:</w:t>
+      </w:r>
+    </w:p>
+    <w:p>
+      <w:pPr>
+        <w:pStyle w:val="ListParagraph"/>
+        <w:numPr>
+          <w:ilvl w:val="0"/>
+          <w:numId w:val="11"/>
+        </w:numPr>
+        <w:rPr>
+          <w:bCs/>
+        </w:rPr>
+      </w:pPr>
+      <w:r>
+        <w:rPr>
+          <w:bCs/>
+        </w:rPr>
+        <w:t>Train for Simpsons on</w:t>
+      </w:r>
+      <w:r>
+        <w:rPr>
+          <w:bCs/>
+        </w:rPr>
+        <w:t xml:space="preserve"> ARGO</w:t>
+      </w:r>
+      <w:r>
+        <w:rPr>
+          <w:bCs/>
+        </w:rPr>
+        <w:t xml:space="preserve"> - YOLO</w:t>
+      </w:r>
+    </w:p>
+    <w:p>
+      <w:pPr>
+        <w:pStyle w:val="ListParagraph"/>
+        <w:numPr>
+          <w:ilvl w:val="0"/>
+          <w:numId w:val="11"/>
+        </w:numPr>
+        <w:rPr>
+          <w:bCs/>
+        </w:rPr>
+      </w:pPr>
+      <w:r>
+        <w:rPr>
+          <w:bCs/>
+        </w:rPr>
+        <w:t xml:space="preserve">Complete PPTX slides associated with algorithms </w:t>
+      </w:r>
+      <w:r>
+        <w:rPr>
+          <w:bCs/>
+        </w:rPr>
+        <w:t>(YOLO</w:t>
+      </w:r>
+      <w:r>
+        <w:rPr>
+          <w:bCs/>
+        </w:rPr>
+        <w:t>)</w:t>
+      </w:r>
+    </w:p>
+    <w:p>
+      <w:pPr>
+        <w:pStyle w:val="ListParagraph"/>
+        <w:numPr>
+          <w:ilvl w:val="0"/>
+          <w:numId w:val="11"/>
+        </w:numPr>
+        <w:rPr>
+          <w:bCs/>
+        </w:rPr>
+      </w:pPr>
+      <w:r>
+        <w:rPr>
+          <w:bCs/>
+        </w:rPr>
+        <w:t>Add updates to code development/testing to pptx</w:t>
+      </w:r>
+    </w:p>
+    <w:p>
+      <w:pPr>
+        <w:pStyle w:val="ListParagraph"/>
+        <w:numPr>
+          <w:ilvl w:val="0"/>
+          <w:numId w:val="11"/>
+        </w:numPr>
+        <w:rPr>
+          <w:bCs/>
+        </w:rPr>
+      </w:pPr>
+      <w:r>
+        <w:rPr>
+          <w:bCs/>
+        </w:rPr>
+        <w:t>Report update with work done</w:t>
+      </w:r>
+    </w:p>
+    <w:p>
+      <w:pPr>
+        <w:pStyle w:val="ListParagraph"/>
+        <w:rPr>
+          <w:bCs/>
+        </w:rPr>
+      </w:pPr>
+    </w:p>
+    <w:p>
+      <w:pPr>
+        <w:rPr>
+          <w:bCs/>
+        </w:rPr>
+      </w:pPr>
+      <w:r>
+        <w:rPr>
+          <w:bCs/>
+        </w:rPr>
+        <w:t>Tad:</w:t>
+      </w:r>
     </w:p>
     <w:p>
       <w:pPr>
@@ -5601,12 +6070,21 @@
           <w:u w:val="single"/>
         </w:rPr>
       </w:pPr>
+      <w:proofErr w:type="spellStart"/>
       <w:r>
         <w:rPr>
           <w:bCs/>
           <w:u w:val="single"/>
         </w:rPr>
-        <w:t>Sagemaker hyperparameter approaches:</w:t>
+        <w:t>Sagemaker</w:t>
+      </w:r>
+      <w:proofErr w:type="spellEnd"/>
+      <w:r>
+        <w:rPr>
+          <w:bCs/>
+          <w:u w:val="single"/>
+        </w:rPr>
+        <w:t xml:space="preserve"> hyperparameter approaches:</w:t>
       </w:r>
     </w:p>
     <w:p>
@@ -6096,6 +6574,119 @@
     </w:lvl>
   </w:abstractNum>
   <w:abstractNum w:abstractNumId="4" w15:restartNumberingAfterBreak="0">
+    <w:nsid w:val="3BD34D05"/>
+    <w:multiLevelType w:val="hybridMultilevel"/>
+    <w:tmpl w:val="02E4304C"/>
+    <w:lvl w:ilvl="0" w:tplc="04090001">
+      <w:start w:val="1"/>
+      <w:numFmt w:val="bullet"/>
+      <w:lvlText w:val=""/>
+      <w:lvlJc w:val="left"/>
+      <w:pPr>
+        <w:ind w:left="720" w:hanging="360"/>
+      </w:pPr>
+      <w:rPr>
+        <w:rFonts w:ascii="Symbol" w:hAnsi="Symbol" w:hint="default"/>
+      </w:rPr>
+    </w:lvl>
+    <w:lvl w:ilvl="1" w:tplc="04090003" w:tentative="1">
+      <w:start w:val="1"/>
+      <w:numFmt w:val="bullet"/>
+      <w:lvlText w:val="o"/>
+      <w:lvlJc w:val="left"/>
+      <w:pPr>
+        <w:ind w:left="1440" w:hanging="360"/>
+      </w:pPr>
+      <w:rPr>
+        <w:rFonts w:ascii="Courier New" w:hAnsi="Courier New" w:cs="Courier New" w:hint="default"/>
+      </w:rPr>
+    </w:lvl>
+    <w:lvl w:ilvl="2" w:tplc="04090005" w:tentative="1">
+      <w:start w:val="1"/>
+      <w:numFmt w:val="bullet"/>
+      <w:lvlText w:val=""/>
+      <w:lvlJc w:val="left"/>
+      <w:pPr>
+        <w:ind w:left="2160" w:hanging="360"/>
+      </w:pPr>
+      <w:rPr>
+        <w:rFonts w:ascii="Wingdings" w:hAnsi="Wingdings" w:hint="default"/>
+      </w:rPr>
+    </w:lvl>
+    <w:lvl w:ilvl="3" w:tplc="04090001" w:tentative="1">
+      <w:start w:val="1"/>
+      <w:numFmt w:val="bullet"/>
+      <w:lvlText w:val=""/>
+      <w:lvlJc w:val="left"/>
+      <w:pPr>
+        <w:ind w:left="2880" w:hanging="360"/>
+      </w:pPr>
+      <w:rPr>
+        <w:rFonts w:ascii="Symbol" w:hAnsi="Symbol" w:hint="default"/>
+      </w:rPr>
+    </w:lvl>
+    <w:lvl w:ilvl="4" w:tplc="04090003" w:tentative="1">
+      <w:start w:val="1"/>
+      <w:numFmt w:val="bullet"/>
+      <w:lvlText w:val="o"/>
+      <w:lvlJc w:val="left"/>
+      <w:pPr>
+        <w:ind w:left="3600" w:hanging="360"/>
+      </w:pPr>
+      <w:rPr>
+        <w:rFonts w:ascii="Courier New" w:hAnsi="Courier New" w:cs="Courier New" w:hint="default"/>
+      </w:rPr>
+    </w:lvl>
+    <w:lvl w:ilvl="5" w:tplc="04090005" w:tentative="1">
+      <w:start w:val="1"/>
+      <w:numFmt w:val="bullet"/>
+      <w:lvlText w:val=""/>
+      <w:lvlJc w:val="left"/>
+      <w:pPr>
+        <w:ind w:left="4320" w:hanging="360"/>
+      </w:pPr>
+      <w:rPr>
+        <w:rFonts w:ascii="Wingdings" w:hAnsi="Wingdings" w:hint="default"/>
+      </w:rPr>
+    </w:lvl>
+    <w:lvl w:ilvl="6" w:tplc="04090001" w:tentative="1">
+      <w:start w:val="1"/>
+      <w:numFmt w:val="bullet"/>
+      <w:lvlText w:val=""/>
+      <w:lvlJc w:val="left"/>
+      <w:pPr>
+        <w:ind w:left="5040" w:hanging="360"/>
+      </w:pPr>
+      <w:rPr>
+        <w:rFonts w:ascii="Symbol" w:hAnsi="Symbol" w:hint="default"/>
+      </w:rPr>
+    </w:lvl>
+    <w:lvl w:ilvl="7" w:tplc="04090003" w:tentative="1">
+      <w:start w:val="1"/>
+      <w:numFmt w:val="bullet"/>
+      <w:lvlText w:val="o"/>
+      <w:lvlJc w:val="left"/>
+      <w:pPr>
+        <w:ind w:left="5760" w:hanging="360"/>
+      </w:pPr>
+      <w:rPr>
+        <w:rFonts w:ascii="Courier New" w:hAnsi="Courier New" w:cs="Courier New" w:hint="default"/>
+      </w:rPr>
+    </w:lvl>
+    <w:lvl w:ilvl="8" w:tplc="04090005" w:tentative="1">
+      <w:start w:val="1"/>
+      <w:numFmt w:val="bullet"/>
+      <w:lvlText w:val=""/>
+      <w:lvlJc w:val="left"/>
+      <w:pPr>
+        <w:ind w:left="6480" w:hanging="360"/>
+      </w:pPr>
+      <w:rPr>
+        <w:rFonts w:ascii="Wingdings" w:hAnsi="Wingdings" w:hint="default"/>
+      </w:rPr>
+    </w:lvl>
+  </w:abstractNum>
+  <w:abstractNum w:abstractNumId="5" w15:restartNumberingAfterBreak="0">
     <w:nsid w:val="40D44AF1"/>
     <w:multiLevelType w:val="hybridMultilevel"/>
     <w:tmpl w:val="70388E62"/>
@@ -6208,7 +6799,7 @@
       </w:rPr>
     </w:lvl>
   </w:abstractNum>
-  <w:abstractNum w:abstractNumId="5" w15:restartNumberingAfterBreak="0">
+  <w:abstractNum w:abstractNumId="6" w15:restartNumberingAfterBreak="0">
     <w:nsid w:val="44123B2E"/>
     <w:multiLevelType w:val="hybridMultilevel"/>
     <w:tmpl w:val="8A4ADD0A"/>
@@ -6321,7 +6912,7 @@
       </w:rPr>
     </w:lvl>
   </w:abstractNum>
-  <w:abstractNum w:abstractNumId="6" w15:restartNumberingAfterBreak="0">
+  <w:abstractNum w:abstractNumId="7" w15:restartNumberingAfterBreak="0">
     <w:nsid w:val="48360438"/>
     <w:multiLevelType w:val="hybridMultilevel"/>
     <w:tmpl w:val="22104208"/>
@@ -6434,7 +7025,7 @@
       </w:rPr>
     </w:lvl>
   </w:abstractNum>
-  <w:abstractNum w:abstractNumId="7" w15:restartNumberingAfterBreak="0">
+  <w:abstractNum w:abstractNumId="8" w15:restartNumberingAfterBreak="0">
     <w:nsid w:val="48390799"/>
     <w:multiLevelType w:val="hybridMultilevel"/>
     <w:tmpl w:val="4B8E11C0"/>
@@ -6547,7 +7138,7 @@
       </w:rPr>
     </w:lvl>
   </w:abstractNum>
-  <w:abstractNum w:abstractNumId="8" w15:restartNumberingAfterBreak="0">
+  <w:abstractNum w:abstractNumId="9" w15:restartNumberingAfterBreak="0">
     <w:nsid w:val="4B13545F"/>
     <w:multiLevelType w:val="hybridMultilevel"/>
     <w:tmpl w:val="FA2AD57A"/>
@@ -6660,7 +7251,7 @@
       </w:rPr>
     </w:lvl>
   </w:abstractNum>
-  <w:abstractNum w:abstractNumId="9" w15:restartNumberingAfterBreak="0">
+  <w:abstractNum w:abstractNumId="10" w15:restartNumberingAfterBreak="0">
     <w:nsid w:val="57732C28"/>
     <w:multiLevelType w:val="hybridMultilevel"/>
     <w:tmpl w:val="893C4A30"/>
@@ -6773,7 +7364,7 @@
       </w:rPr>
     </w:lvl>
   </w:abstractNum>
-  <w:abstractNum w:abstractNumId="10" w15:restartNumberingAfterBreak="0">
+  <w:abstractNum w:abstractNumId="11" w15:restartNumberingAfterBreak="0">
     <w:nsid w:val="5F075467"/>
     <w:multiLevelType w:val="hybridMultilevel"/>
     <w:tmpl w:val="8C96D09E"/>
@@ -6886,7 +7477,7 @@
       </w:rPr>
     </w:lvl>
   </w:abstractNum>
-  <w:abstractNum w:abstractNumId="11" w15:restartNumberingAfterBreak="0">
+  <w:abstractNum w:abstractNumId="12" w15:restartNumberingAfterBreak="0">
     <w:nsid w:val="6F4D309E"/>
     <w:multiLevelType w:val="hybridMultilevel"/>
     <w:tmpl w:val="970416BC"/>
@@ -6999,7 +7590,7 @@
       </w:rPr>
     </w:lvl>
   </w:abstractNum>
-  <w:abstractNum w:abstractNumId="12" w15:restartNumberingAfterBreak="0">
+  <w:abstractNum w:abstractNumId="13" w15:restartNumberingAfterBreak="0">
     <w:nsid w:val="7F0F4591"/>
     <w:multiLevelType w:val="hybridMultilevel"/>
     <w:tmpl w:val="09BE23A2"/>
@@ -7113,43 +7704,46 @@
     </w:lvl>
   </w:abstractNum>
   <w:num w:numId="1">
-    <w:abstractNumId w:val="8"/>
+    <w:abstractNumId w:val="9"/>
   </w:num>
   <w:num w:numId="2">
-    <w:abstractNumId w:val="5"/>
+    <w:abstractNumId w:val="6"/>
   </w:num>
   <w:num w:numId="3">
     <w:abstractNumId w:val="1"/>
   </w:num>
   <w:num w:numId="4">
-    <w:abstractNumId w:val="4"/>
+    <w:abstractNumId w:val="5"/>
   </w:num>
   <w:num w:numId="5">
     <w:abstractNumId w:val="3"/>
   </w:num>
   <w:num w:numId="6">
-    <w:abstractNumId w:val="10"/>
+    <w:abstractNumId w:val="11"/>
   </w:num>
   <w:num w:numId="7">
     <w:abstractNumId w:val="0"/>
   </w:num>
   <w:num w:numId="8">
-    <w:abstractNumId w:val="6"/>
+    <w:abstractNumId w:val="7"/>
   </w:num>
   <w:num w:numId="9">
     <w:abstractNumId w:val="2"/>
   </w:num>
   <w:num w:numId="10">
-    <w:abstractNumId w:val="9"/>
+    <w:abstractNumId w:val="10"/>
   </w:num>
   <w:num w:numId="11">
-    <w:abstractNumId w:val="7"/>
+    <w:abstractNumId w:val="8"/>
   </w:num>
   <w:num w:numId="12">
+    <w:abstractNumId w:val="13"/>
+  </w:num>
+  <w:num w:numId="13">
     <w:abstractNumId w:val="12"/>
   </w:num>
-  <w:num w:numId="13">
-    <w:abstractNumId w:val="11"/>
+  <w:num w:numId="14">
+    <w:abstractNumId w:val="4"/>
   </w:num>
 </w:numbering>
 </file>
@@ -7552,6 +8146,7 @@
   <w:style w:type="paragraph" w:default="1" w:styleId="Normal">
     <w:name w:val="Normal"/>
     <w:qFormat/>
+    <w:rsid w:val="00993D9E"/>
   </w:style>
   <w:style w:type="character" w:default="1" w:styleId="DefaultParagraphFont">
     <w:name w:val="Default Paragraph Font"/>

</xml_diff>